<commit_message>
CIV-4305 Update trial ready form
</commit_message>
<xml_diff>
--- a/docker/docmosis/templates/CV-UNS-HRN-ENG-01247.docx
+++ b/docker/docmosis/templates/CV-UNS-HRN-ENG-01247.docx
@@ -38,9 +38,17 @@
                 <w:noProof/>
               </w:rPr>
               <w:drawing>
-                <wp:inline distT="0" distB="0" distL="0" distR="0" wp14:anchorId="3DD4574A" wp14:editId="16257DDD">
+                <wp:anchor distT="0" distB="0" distL="114300" distR="114300" simplePos="0" relativeHeight="251659264" behindDoc="0" locked="0" layoutInCell="1" allowOverlap="1" wp14:anchorId="3DD4574A" wp14:editId="712CF386">
+                  <wp:simplePos x="0" y="0"/>
+                  <wp:positionH relativeFrom="column">
+                    <wp:posOffset>-1905</wp:posOffset>
+                  </wp:positionH>
+                  <wp:positionV relativeFrom="paragraph">
+                    <wp:posOffset>-635</wp:posOffset>
+                  </wp:positionV>
                   <wp:extent cx="1125416" cy="1004221"/>
-                  <wp:effectExtent l="0" t="0" r="0" b="0"/>
+                  <wp:effectExtent l="0" t="0" r="0" b="5715"/>
+                  <wp:wrapNone/>
                   <wp:docPr id="2" name="Picture 2" descr="page1image59464816"/>
                   <wp:cNvGraphicFramePr>
                     <a:graphicFrameLocks xmlns:a="http://schemas.openxmlformats.org/drawingml/2006/main" noChangeAspect="1"/>
@@ -70,7 +78,7 @@
                         <pic:spPr bwMode="auto">
                           <a:xfrm>
                             <a:off x="0" y="0"/>
-                            <a:ext cx="1156823" cy="1032246"/>
+                            <a:ext cx="1125416" cy="1004221"/>
                           </a:xfrm>
                           <a:prstGeom prst="rect">
                             <a:avLst/>
@@ -83,7 +91,7 @@
                       </pic:pic>
                     </a:graphicData>
                   </a:graphic>
-                </wp:inline>
+                </wp:anchor>
               </w:drawing>
             </w:r>
           </w:p>
@@ -125,25 +133,17 @@
                 <w:noProof/>
               </w:rPr>
               <w:drawing>
-                <wp:anchor distT="0" distB="0" distL="114300" distR="114300" simplePos="0" relativeHeight="251658240" behindDoc="1" locked="0" layoutInCell="1" allowOverlap="1" wp14:anchorId="7BCB8C1D" wp14:editId="30241C6F">
+                <wp:anchor distT="0" distB="0" distL="114300" distR="114300" simplePos="0" relativeHeight="251658240" behindDoc="1" locked="0" layoutInCell="1" allowOverlap="1" wp14:anchorId="7BCB8C1D" wp14:editId="46AF1F69">
                   <wp:simplePos x="0" y="0"/>
                   <wp:positionH relativeFrom="column">
-                    <wp:posOffset>332105</wp:posOffset>
+                    <wp:posOffset>50800</wp:posOffset>
                   </wp:positionH>
                   <wp:positionV relativeFrom="paragraph">
-                    <wp:posOffset>3175</wp:posOffset>
+                    <wp:posOffset>75565</wp:posOffset>
                   </wp:positionV>
-                  <wp:extent cx="808893" cy="808893"/>
+                  <wp:extent cx="808355" cy="808355"/>
                   <wp:effectExtent l="0" t="0" r="0" b="0"/>
-                  <wp:wrapTight wrapText="bothSides">
-                    <wp:wrapPolygon edited="0">
-                      <wp:start x="0" y="0"/>
-                      <wp:lineTo x="0" y="20870"/>
-                      <wp:lineTo x="20870" y="20870"/>
-                      <wp:lineTo x="20870" y="0"/>
-                      <wp:lineTo x="0" y="0"/>
-                    </wp:wrapPolygon>
-                  </wp:wrapTight>
+                  <wp:wrapNone/>
                   <wp:docPr id="3" name="Picture 3" descr="page1image59464608"/>
                   <wp:cNvGraphicFramePr>
                     <a:graphicFrameLocks xmlns:a="http://schemas.openxmlformats.org/drawingml/2006/main" noChangeAspect="1"/>
@@ -173,7 +173,7 @@
                         <pic:spPr bwMode="auto">
                           <a:xfrm>
                             <a:off x="0" y="0"/>
-                            <a:ext cx="808893" cy="808893"/>
+                            <a:ext cx="808355" cy="808355"/>
                           </a:xfrm>
                           <a:prstGeom prst="rect">
                             <a:avLst/>
@@ -374,7 +374,25 @@
                 <w:sz w:val="16"/>
                 <w:szCs w:val="14"/>
               </w:rPr>
-              <w:t>&lt;&lt;cs_isDef2&gt;&gt;</w:t>
+              <w:t>&lt;&lt;cs_isDef</w:t>
+            </w:r>
+            <w:r>
+              <w:rPr>
+                <w:rFonts w:ascii="GDSTransportWebsite" w:hAnsi="GDSTransportWebsite" w:cs="Arial"/>
+                <w:color w:val="595959" w:themeColor="text1" w:themeTint="A6"/>
+                <w:sz w:val="16"/>
+                <w:szCs w:val="14"/>
+              </w:rPr>
+              <w:t>endant</w:t>
+            </w:r>
+            <w:r>
+              <w:rPr>
+                <w:rFonts w:ascii="GDSTransportWebsite" w:hAnsi="GDSTransportWebsite" w:cs="Arial"/>
+                <w:color w:val="595959" w:themeColor="text1" w:themeTint="A6"/>
+                <w:sz w:val="16"/>
+                <w:szCs w:val="14"/>
+              </w:rPr>
+              <w:t>2&gt;&gt;</w:t>
             </w:r>
             <w:r>
               <w:rPr>
@@ -392,7 +410,25 @@
                 <w:sz w:val="16"/>
                 <w:szCs w:val="14"/>
               </w:rPr>
-              <w:t>&lt;&lt;es_isDef2&gt;&gt;</w:t>
+              <w:t>&lt;&lt;es_isDef</w:t>
+            </w:r>
+            <w:r>
+              <w:rPr>
+                <w:rFonts w:ascii="GDSTransportWebsite" w:hAnsi="GDSTransportWebsite" w:cs="Arial"/>
+                <w:color w:val="595959" w:themeColor="text1" w:themeTint="A6"/>
+                <w:sz w:val="16"/>
+                <w:szCs w:val="14"/>
+              </w:rPr>
+              <w:t>endant</w:t>
+            </w:r>
+            <w:r>
+              <w:rPr>
+                <w:rFonts w:ascii="GDSTransportWebsite" w:hAnsi="GDSTransportWebsite" w:cs="Arial"/>
+                <w:color w:val="595959" w:themeColor="text1" w:themeTint="A6"/>
+                <w:sz w:val="16"/>
+                <w:szCs w:val="14"/>
+              </w:rPr>
+              <w:t>2&gt;&gt;</w:t>
             </w:r>
           </w:p>
         </w:tc>

</xml_diff>

<commit_message>
CIV-10180 Document changed to remove hearing from it as it only covers trial.
</commit_message>
<xml_diff>
--- a/docker/docmosis/templates/CV-UNS-HRN-ENG-01247.docx
+++ b/docker/docmosis/templates/CV-UNS-HRN-ENG-01247.docx
@@ -63,7 +63,7 @@
                           </pic:cNvPicPr>
                         </pic:nvPicPr>
                         <pic:blipFill>
-                          <a:blip r:embed="rId4">
+                          <a:blip r:embed="rId6">
                             <a:extLst>
                               <a:ext uri="{28A0092B-C50C-407E-A947-70E740481C1C}">
                                 <a14:useLocalDpi xmlns:a14="http://schemas.microsoft.com/office/drawing/2010/main" val="0"/>
@@ -158,7 +158,7 @@
                           </pic:cNvPicPr>
                         </pic:nvPicPr>
                         <pic:blipFill>
-                          <a:blip r:embed="rId5">
+                          <a:blip r:embed="rId7">
                             <a:extLst>
                               <a:ext uri="{28A0092B-C50C-407E-A947-70E740481C1C}">
                                 <a14:useLocalDpi xmlns:a14="http://schemas.microsoft.com/office/drawing/2010/main" val="0"/>
@@ -239,9 +239,69 @@
                 <w:sz w:val="28"/>
                 <w:szCs w:val="28"/>
               </w:rPr>
-              <w:t>&lt;&lt;</w:t>
-            </w:r>
-            <w:proofErr w:type="spellStart"/>
+              <w:t>&lt;&lt;caseNumber&gt;&gt;</w:t>
+            </w:r>
+          </w:p>
+        </w:tc>
+        <w:tc>
+          <w:tcPr>
+            <w:tcW w:w="1984" w:type="dxa"/>
+            <w:vMerge/>
+          </w:tcPr>
+          <w:p/>
+        </w:tc>
+      </w:tr>
+      <w:tr>
+        <w:tc>
+          <w:tcPr>
+            <w:tcW w:w="1988" w:type="dxa"/>
+            <w:vMerge/>
+          </w:tcPr>
+          <w:p/>
+        </w:tc>
+        <w:tc>
+          <w:tcPr>
+            <w:tcW w:w="5804" w:type="dxa"/>
+          </w:tcPr>
+          <w:p/>
+        </w:tc>
+        <w:tc>
+          <w:tcPr>
+            <w:tcW w:w="1984" w:type="dxa"/>
+            <w:vMerge/>
+          </w:tcPr>
+          <w:p/>
+        </w:tc>
+      </w:tr>
+      <w:tr>
+        <w:tc>
+          <w:tcPr>
+            <w:tcW w:w="1988" w:type="dxa"/>
+            <w:vMerge/>
+          </w:tcPr>
+          <w:p/>
+        </w:tc>
+        <w:tc>
+          <w:tcPr>
+            <w:tcW w:w="5804" w:type="dxa"/>
+          </w:tcPr>
+          <w:p>
+            <w:pPr>
+              <w:rPr>
+                <w:rFonts w:ascii="GDSTransportWebsite" w:hAnsi="GDSTransportWebsite"/>
+                <w:sz w:val="28"/>
+                <w:szCs w:val="28"/>
+              </w:rPr>
+            </w:pPr>
+            <w:r>
+              <w:rPr>
+                <w:rFonts w:ascii="GDSTransportWebsite" w:hAnsi="GDSTransportWebsite"/>
+                <w:color w:val="60686D"/>
+                <w:sz w:val="28"/>
+                <w:szCs w:val="28"/>
+              </w:rPr>
+              <w:t xml:space="preserve">Case name: </w:t>
+            </w:r>
             <w:r>
               <w:rPr>
                 <w:rFonts w:ascii="GDSTransportWebsite" w:hAnsi="GDSTransportWebsite" w:cs="Arial"/>
@@ -249,9 +309,17 @@
                 <w:sz w:val="28"/>
                 <w:szCs w:val="28"/>
               </w:rPr>
-              <w:t>caseNumber</w:t>
-            </w:r>
-            <w:proofErr w:type="spellEnd"/>
+              <w:t xml:space="preserve">&lt;&lt;claimant1&gt;&gt; </w:t>
+            </w:r>
+            <w:r>
+              <w:rPr>
+                <w:rFonts w:ascii="GDSTransportWebsite" w:hAnsi="GDSTransportWebsite" w:cs="Arial"/>
+                <w:color w:val="595959" w:themeColor="text1" w:themeTint="A6"/>
+                <w:sz w:val="16"/>
+                <w:szCs w:val="14"/>
+              </w:rPr>
+              <w:t>&lt;&lt;cs_isClaimant2&gt;&gt;</w:t>
+            </w:r>
             <w:r>
               <w:rPr>
                 <w:rFonts w:ascii="GDSTransportWebsite" w:hAnsi="GDSTransportWebsite" w:cs="Arial"/>
@@ -259,68 +327,16 @@
                 <w:sz w:val="28"/>
                 <w:szCs w:val="28"/>
               </w:rPr>
-              <w:t>&gt;&gt;</w:t>
-            </w:r>
-          </w:p>
-        </w:tc>
-        <w:tc>
-          <w:tcPr>
-            <w:tcW w:w="1984" w:type="dxa"/>
-            <w:vMerge/>
-          </w:tcPr>
-          <w:p/>
-        </w:tc>
-      </w:tr>
-      <w:tr>
-        <w:tc>
-          <w:tcPr>
-            <w:tcW w:w="1988" w:type="dxa"/>
-            <w:vMerge/>
-          </w:tcPr>
-          <w:p/>
-        </w:tc>
-        <w:tc>
-          <w:tcPr>
-            <w:tcW w:w="5804" w:type="dxa"/>
-          </w:tcPr>
-          <w:p/>
-        </w:tc>
-        <w:tc>
-          <w:tcPr>
-            <w:tcW w:w="1984" w:type="dxa"/>
-            <w:vMerge/>
-          </w:tcPr>
-          <w:p/>
-        </w:tc>
-      </w:tr>
-      <w:tr>
-        <w:tc>
-          <w:tcPr>
-            <w:tcW w:w="1988" w:type="dxa"/>
-            <w:vMerge/>
-          </w:tcPr>
-          <w:p/>
-        </w:tc>
-        <w:tc>
-          <w:tcPr>
-            <w:tcW w:w="5804" w:type="dxa"/>
-          </w:tcPr>
-          <w:p>
-            <w:pPr>
-              <w:rPr>
-                <w:rFonts w:ascii="GDSTransportWebsite" w:hAnsi="GDSTransportWebsite"/>
-                <w:sz w:val="28"/>
-                <w:szCs w:val="28"/>
-              </w:rPr>
-            </w:pPr>
-            <w:r>
-              <w:rPr>
-                <w:rFonts w:ascii="GDSTransportWebsite" w:hAnsi="GDSTransportWebsite"/>
-                <w:color w:val="60686D"/>
-                <w:sz w:val="28"/>
-                <w:szCs w:val="28"/>
-              </w:rPr>
-              <w:t xml:space="preserve">Case name: </w:t>
+              <w:t>and &lt;&lt;claimant2&gt;&gt;</w:t>
+            </w:r>
+            <w:r>
+              <w:rPr>
+                <w:rFonts w:ascii="GDSTransportWebsite" w:hAnsi="GDSTransportWebsite" w:cs="Arial"/>
+                <w:color w:val="595959" w:themeColor="text1" w:themeTint="A6"/>
+                <w:sz w:val="18"/>
+                <w:szCs w:val="16"/>
+              </w:rPr>
+              <w:t>&lt;&lt;es_isClaimant2&gt;&gt;</w:t>
             </w:r>
             <w:r>
               <w:rPr>
@@ -329,7 +345,7 @@
                 <w:sz w:val="28"/>
                 <w:szCs w:val="28"/>
               </w:rPr>
-              <w:t xml:space="preserve">&lt;&lt;claimant1&gt;&gt; </w:t>
+              <w:t xml:space="preserve"> v &lt;&lt;defendant1&gt;&gt; </w:t>
             </w:r>
             <w:r>
               <w:rPr>
@@ -338,7 +354,25 @@
                 <w:sz w:val="16"/>
                 <w:szCs w:val="14"/>
               </w:rPr>
-              <w:t>&lt;&lt;cs_isClaimant2&gt;&gt;</w:t>
+              <w:t>&lt;&lt;cs_isDef</w:t>
+            </w:r>
+            <w:r>
+              <w:rPr>
+                <w:rFonts w:ascii="GDSTransportWebsite" w:hAnsi="GDSTransportWebsite" w:cs="Arial"/>
+                <w:color w:val="595959" w:themeColor="text1" w:themeTint="A6"/>
+                <w:sz w:val="16"/>
+                <w:szCs w:val="14"/>
+              </w:rPr>
+              <w:t>endant</w:t>
+            </w:r>
+            <w:r>
+              <w:rPr>
+                <w:rFonts w:ascii="GDSTransportWebsite" w:hAnsi="GDSTransportWebsite" w:cs="Arial"/>
+                <w:color w:val="595959" w:themeColor="text1" w:themeTint="A6"/>
+                <w:sz w:val="16"/>
+                <w:szCs w:val="14"/>
+              </w:rPr>
+              <w:t>2&gt;&gt;</w:t>
             </w:r>
             <w:r>
               <w:rPr>
@@ -347,25 +381,7 @@
                 <w:sz w:val="28"/>
                 <w:szCs w:val="28"/>
               </w:rPr>
-              <w:t>and &lt;&lt;claimant2&gt;&gt;</w:t>
-            </w:r>
-            <w:r>
-              <w:rPr>
-                <w:rFonts w:ascii="GDSTransportWebsite" w:hAnsi="GDSTransportWebsite" w:cs="Arial"/>
-                <w:color w:val="595959" w:themeColor="text1" w:themeTint="A6"/>
-                <w:sz w:val="18"/>
-                <w:szCs w:val="16"/>
-              </w:rPr>
-              <w:t>&lt;&lt;es_isClaimant2&gt;&gt;</w:t>
-            </w:r>
-            <w:r>
-              <w:rPr>
-                <w:rFonts w:ascii="GDSTransportWebsite" w:hAnsi="GDSTransportWebsite" w:cs="Arial"/>
-                <w:color w:val="595959" w:themeColor="text1" w:themeTint="A6"/>
-                <w:sz w:val="28"/>
-                <w:szCs w:val="28"/>
-              </w:rPr>
-              <w:t xml:space="preserve"> v &lt;&lt;defendant1&gt;&gt; </w:t>
+              <w:t>and &lt;&lt;defendant2&gt;&gt;</w:t>
             </w:r>
             <w:r>
               <w:rPr>
@@ -374,7 +390,7 @@
                 <w:sz w:val="16"/>
                 <w:szCs w:val="14"/>
               </w:rPr>
-              <w:t>&lt;&lt;cs_isDef</w:t>
+              <w:t>&lt;&lt;es_isDef</w:t>
             </w:r>
             <w:r>
               <w:rPr>
@@ -394,42 +410,6 @@
               </w:rPr>
               <w:t>2&gt;&gt;</w:t>
             </w:r>
-            <w:r>
-              <w:rPr>
-                <w:rFonts w:ascii="GDSTransportWebsite" w:hAnsi="GDSTransportWebsite" w:cs="Arial"/>
-                <w:color w:val="595959" w:themeColor="text1" w:themeTint="A6"/>
-                <w:sz w:val="28"/>
-                <w:szCs w:val="28"/>
-              </w:rPr>
-              <w:t>and &lt;&lt;defendant2&gt;&gt;</w:t>
-            </w:r>
-            <w:r>
-              <w:rPr>
-                <w:rFonts w:ascii="GDSTransportWebsite" w:hAnsi="GDSTransportWebsite" w:cs="Arial"/>
-                <w:color w:val="595959" w:themeColor="text1" w:themeTint="A6"/>
-                <w:sz w:val="16"/>
-                <w:szCs w:val="14"/>
-              </w:rPr>
-              <w:t>&lt;&lt;es_isDef</w:t>
-            </w:r>
-            <w:r>
-              <w:rPr>
-                <w:rFonts w:ascii="GDSTransportWebsite" w:hAnsi="GDSTransportWebsite" w:cs="Arial"/>
-                <w:color w:val="595959" w:themeColor="text1" w:themeTint="A6"/>
-                <w:sz w:val="16"/>
-                <w:szCs w:val="14"/>
-              </w:rPr>
-              <w:t>endant</w:t>
-            </w:r>
-            <w:r>
-              <w:rPr>
-                <w:rFonts w:ascii="GDSTransportWebsite" w:hAnsi="GDSTransportWebsite" w:cs="Arial"/>
-                <w:color w:val="595959" w:themeColor="text1" w:themeTint="A6"/>
-                <w:sz w:val="16"/>
-                <w:szCs w:val="14"/>
-              </w:rPr>
-              <w:t>2&gt;&gt;</w:t>
-            </w:r>
           </w:p>
         </w:tc>
         <w:tc>
@@ -465,76 +445,44 @@
                 <w:rFonts w:ascii="GDSTransportWebsite" w:hAnsi="GDSTransportWebsite"/>
                 <w:color w:val="60686D"/>
               </w:rPr>
-              <w:t xml:space="preserve"> &lt;&lt;</w:t>
-            </w:r>
-            <w:proofErr w:type="spellStart"/>
+              <w:t xml:space="preserve"> &lt;&lt;claimantReferenceNumber&gt;&gt;</w:t>
+            </w:r>
+          </w:p>
+        </w:tc>
+        <w:tc>
+          <w:tcPr>
+            <w:tcW w:w="1984" w:type="dxa"/>
+            <w:vMerge/>
+          </w:tcPr>
+          <w:p/>
+        </w:tc>
+      </w:tr>
+      <w:tr>
+        <w:tc>
+          <w:tcPr>
+            <w:tcW w:w="1988" w:type="dxa"/>
+            <w:vMerge/>
+          </w:tcPr>
+          <w:p/>
+        </w:tc>
+        <w:tc>
+          <w:tcPr>
+            <w:tcW w:w="5804" w:type="dxa"/>
+          </w:tcPr>
+          <w:p>
             <w:r>
               <w:rPr>
                 <w:rFonts w:ascii="GDSTransportWebsite" w:hAnsi="GDSTransportWebsite"/>
                 <w:color w:val="60686D"/>
               </w:rPr>
-              <w:t>claimantReferenceNumber</w:t>
-            </w:r>
-            <w:proofErr w:type="spellEnd"/>
+              <w:t>Defendant ref:</w:t>
+            </w:r>
             <w:r>
               <w:rPr>
                 <w:rFonts w:ascii="GDSTransportWebsite" w:hAnsi="GDSTransportWebsite"/>
                 <w:color w:val="60686D"/>
               </w:rPr>
-              <w:t>&gt;&gt;</w:t>
-            </w:r>
-          </w:p>
-        </w:tc>
-        <w:tc>
-          <w:tcPr>
-            <w:tcW w:w="1984" w:type="dxa"/>
-            <w:vMerge/>
-          </w:tcPr>
-          <w:p/>
-        </w:tc>
-      </w:tr>
-      <w:tr>
-        <w:tc>
-          <w:tcPr>
-            <w:tcW w:w="1988" w:type="dxa"/>
-            <w:vMerge/>
-          </w:tcPr>
-          <w:p/>
-        </w:tc>
-        <w:tc>
-          <w:tcPr>
-            <w:tcW w:w="5804" w:type="dxa"/>
-          </w:tcPr>
-          <w:p>
-            <w:r>
-              <w:rPr>
-                <w:rFonts w:ascii="GDSTransportWebsite" w:hAnsi="GDSTransportWebsite"/>
-                <w:color w:val="60686D"/>
-              </w:rPr>
-              <w:t>Defendant ref:</w:t>
-            </w:r>
-            <w:r>
-              <w:rPr>
-                <w:rFonts w:ascii="GDSTransportWebsite" w:hAnsi="GDSTransportWebsite"/>
-                <w:color w:val="60686D"/>
-              </w:rPr>
-              <w:t xml:space="preserve"> &lt;&lt;</w:t>
-            </w:r>
-            <w:proofErr w:type="spellStart"/>
-            <w:r>
-              <w:rPr>
-                <w:rFonts w:ascii="GDSTransportWebsite" w:hAnsi="GDSTransportWebsite"/>
-                <w:color w:val="60686D"/>
-              </w:rPr>
-              <w:t>defendantRefNumber</w:t>
-            </w:r>
-            <w:proofErr w:type="spellEnd"/>
-            <w:r>
-              <w:rPr>
-                <w:rFonts w:ascii="GDSTransportWebsite" w:hAnsi="GDSTransportWebsite"/>
-                <w:color w:val="60686D"/>
-              </w:rPr>
-              <w:t xml:space="preserve">&gt;&gt; </w:t>
+              <w:t xml:space="preserve"> &lt;&lt;defendantRefNumber&gt;&gt; </w:t>
             </w:r>
             <w:r>
               <w:rPr>
@@ -610,52 +558,98 @@
           <w:sz w:val="16"/>
           <w:szCs w:val="16"/>
         </w:rPr>
-        <w:t>&lt;&lt;</w:t>
-      </w:r>
-      <w:proofErr w:type="spellStart"/>
+        <w:t>&lt;&lt;cs_trialReadyAccepted&gt;&gt;</w:t>
+      </w:r>
+      <w:r>
+        <w:t xml:space="preserve">It has been confirmed that this case is </w:t>
+      </w:r>
+      <w:r>
+        <w:t>ready for trial and the arrangement</w:t>
+      </w:r>
+      <w:r>
+        <w:t>s</w:t>
+      </w:r>
+      <w:r>
+        <w:t xml:space="preserve"> have been confirmed</w:t>
+      </w:r>
+      <w:r>
+        <w:t>.</w:t>
+      </w:r>
+    </w:p>
+    <w:p/>
+    <w:p>
+      <w:r>
+        <w:t>You can view your and the other party’s trial arrangements in the documents in the case details.</w:t>
+      </w:r>
+    </w:p>
+    <w:p/>
+    <w:p>
+      <w:r>
+        <w:t xml:space="preserve">If there are any additional changes between now and the </w:t>
+      </w:r>
+      <w:r>
+        <w:t>trial</w:t>
+      </w:r>
+      <w:r>
+        <w:t xml:space="preserve"> date you will need to make an application as soon as possible and pay the appropriate fees. </w:t>
+      </w:r>
       <w:r>
         <w:rPr>
           <w:rFonts w:cstheme="minorHAnsi"/>
           <w:sz w:val="16"/>
           <w:szCs w:val="16"/>
         </w:rPr>
-        <w:t>cs_trialReadyAccepted</w:t>
-      </w:r>
-      <w:proofErr w:type="spellEnd"/>
+        <w:t>&lt;&lt;es_trialReadyAccepted&gt;&gt;</w:t>
+      </w:r>
+    </w:p>
+    <w:p/>
+    <w:p>
       <w:r>
         <w:rPr>
           <w:rFonts w:cstheme="minorHAnsi"/>
           <w:sz w:val="16"/>
           <w:szCs w:val="16"/>
         </w:rPr>
-        <w:t>&gt;&gt;</w:t>
+        <w:t>&lt;&lt;cs_trialReadyDeclined&gt;&gt;</w:t>
       </w:r>
       <w:r>
         <w:t xml:space="preserve">It has been confirmed that this case is </w:t>
       </w:r>
       <w:r>
-        <w:t>ready for trial or hearing and the arrangement</w:t>
-      </w:r>
-      <w:r>
-        <w:t>s</w:t>
-      </w:r>
-      <w:r>
-        <w:t xml:space="preserve"> have been confirmed</w:t>
-      </w:r>
-      <w:r>
-        <w:t>.</w:t>
+        <w:t>not ready for trial, but the arrangements have been confirmed.</w:t>
+      </w:r>
+      <w:r>
+        <w:t xml:space="preserve"> </w:t>
       </w:r>
     </w:p>
     <w:p/>
     <w:p>
       <w:r>
-        <w:t>You can view your and the other party’s trial arrangements in the documents in the case details.</w:t>
+        <w:t xml:space="preserve">You can view your and the other party’s trial arrangements in documents in the case details. If there are any changes to the arrangements between now and the </w:t>
+      </w:r>
+      <w:r>
+        <w:t>trial</w:t>
+      </w:r>
+      <w:r>
+        <w:t xml:space="preserve"> date you will need to make an application as soon as possible and pay the appropriate fees.</w:t>
       </w:r>
     </w:p>
     <w:p/>
     <w:p>
       <w:r>
-        <w:t xml:space="preserve">If there are any additional changes between now and the hearing date you will need to make an application as soon as possible and pay the appropriate fees. </w:t>
+        <w:t xml:space="preserve">The trial will go ahead as planned on the specified date unless a judge makes an order changing the date of the </w:t>
+      </w:r>
+      <w:r>
+        <w:t>trial</w:t>
+      </w:r>
+      <w:r>
+        <w:t xml:space="preserve">. If you want the date of the </w:t>
+      </w:r>
+      <w:r>
+        <w:t>trial</w:t>
+      </w:r>
+      <w:r>
+        <w:t xml:space="preserve"> to be changed (or any other order to make the case ready for trial) you will need to make an application to the court and pay the appropriate fees. </w:t>
       </w:r>
       <w:r>
         <w:rPr>
@@ -663,101 +657,7 @@
           <w:sz w:val="16"/>
           <w:szCs w:val="16"/>
         </w:rPr>
-        <w:t>&lt;&lt;</w:t>
-      </w:r>
-      <w:proofErr w:type="spellStart"/>
-      <w:r>
-        <w:rPr>
-          <w:rFonts w:cstheme="minorHAnsi"/>
-          <w:sz w:val="16"/>
-          <w:szCs w:val="16"/>
-        </w:rPr>
-        <w:t>es_trialReadyAccepted</w:t>
-      </w:r>
-      <w:proofErr w:type="spellEnd"/>
-      <w:r>
-        <w:rPr>
-          <w:rFonts w:cstheme="minorHAnsi"/>
-          <w:sz w:val="16"/>
-          <w:szCs w:val="16"/>
-        </w:rPr>
-        <w:t>&gt;&gt;</w:t>
-      </w:r>
-    </w:p>
-    <w:p/>
-    <w:p>
-      <w:r>
-        <w:rPr>
-          <w:rFonts w:cstheme="minorHAnsi"/>
-          <w:sz w:val="16"/>
-          <w:szCs w:val="16"/>
-        </w:rPr>
-        <w:t>&lt;&lt;</w:t>
-      </w:r>
-      <w:proofErr w:type="spellStart"/>
-      <w:r>
-        <w:rPr>
-          <w:rFonts w:cstheme="minorHAnsi"/>
-          <w:sz w:val="16"/>
-          <w:szCs w:val="16"/>
-        </w:rPr>
-        <w:t>cs_trialReadyDeclined</w:t>
-      </w:r>
-      <w:proofErr w:type="spellEnd"/>
-      <w:r>
-        <w:rPr>
-          <w:rFonts w:cstheme="minorHAnsi"/>
-          <w:sz w:val="16"/>
-          <w:szCs w:val="16"/>
-        </w:rPr>
-        <w:t>&gt;&gt;</w:t>
-      </w:r>
-      <w:r>
-        <w:t xml:space="preserve">It has been confirmed that this case is </w:t>
-      </w:r>
-      <w:r>
-        <w:t>not ready for trial or hearing, but the arrangements have been confirmed.</w:t>
-      </w:r>
-      <w:r>
-        <w:t xml:space="preserve"> </w:t>
-      </w:r>
-    </w:p>
-    <w:p/>
-    <w:p>
-      <w:r>
-        <w:t>You can view your and the other party’s trial arrangements in documents in the case details. If there are any changes to the arrangements between now and the hearing date you will need to make an application as soon as possible and pay the appropriate fees.</w:t>
-      </w:r>
-    </w:p>
-    <w:p/>
-    <w:p>
-      <w:r>
-        <w:t xml:space="preserve">The trial or hearing will go ahead as planned on the specified date unless a judge makes an order changing the date of the hearing. If you want the date of the hearing to be changed (or any other order to make the case ready for trial) you will need to make an application to the court and pay the appropriate fees. </w:t>
-      </w:r>
-      <w:r>
-        <w:rPr>
-          <w:rFonts w:cstheme="minorHAnsi"/>
-          <w:sz w:val="16"/>
-          <w:szCs w:val="16"/>
-        </w:rPr>
-        <w:t>&lt;&lt;</w:t>
-      </w:r>
-      <w:proofErr w:type="spellStart"/>
-      <w:r>
-        <w:rPr>
-          <w:rFonts w:cstheme="minorHAnsi"/>
-          <w:sz w:val="16"/>
-          <w:szCs w:val="16"/>
-        </w:rPr>
-        <w:t>es_trialReadyDeclined</w:t>
-      </w:r>
-      <w:proofErr w:type="spellEnd"/>
-      <w:r>
-        <w:rPr>
-          <w:rFonts w:cstheme="minorHAnsi"/>
-          <w:sz w:val="16"/>
-          <w:szCs w:val="16"/>
-        </w:rPr>
-        <w:t>&gt;&gt;</w:t>
+        <w:t>&lt;&lt;es_trialReadyDeclined&gt;&gt;</w:t>
       </w:r>
     </w:p>
     <w:p/>
@@ -773,7 +673,14 @@
           <w:b/>
           <w:bCs/>
         </w:rPr>
-        <w:t>Hearing requirements</w:t>
+        <w:t>Trial</w:t>
+      </w:r>
+      <w:r>
+        <w:rPr>
+          <w:b/>
+          <w:bCs/>
+        </w:rPr>
+        <w:t xml:space="preserve"> requirements</w:t>
       </w:r>
     </w:p>
     <w:p/>
@@ -813,21 +720,7 @@
               <w:rPr>
                 <w:rFonts w:cstheme="minorHAnsi"/>
               </w:rPr>
-              <w:t>&lt;&lt;</w:t>
-            </w:r>
-            <w:proofErr w:type="spellStart"/>
-            <w:r>
-              <w:rPr>
-                <w:rFonts w:cstheme="minorHAnsi"/>
-              </w:rPr>
-              <w:t>hearingRequirementsCheck</w:t>
-            </w:r>
-            <w:proofErr w:type="spellEnd"/>
-            <w:r>
-              <w:rPr>
-                <w:rFonts w:cstheme="minorHAnsi"/>
-              </w:rPr>
-              <w:t>&gt;&gt;</w:t>
+              <w:t>&lt;&lt;hearingRequirementsCheck&gt;&gt;</w:t>
             </w:r>
           </w:p>
         </w:tc>
@@ -849,21 +742,7 @@
               <w:rPr>
                 <w:rFonts w:cstheme="minorHAnsi"/>
               </w:rPr>
-              <w:t>&lt;&lt;</w:t>
-            </w:r>
-            <w:proofErr w:type="spellStart"/>
-            <w:r>
-              <w:rPr>
-                <w:rFonts w:cstheme="minorHAnsi"/>
-              </w:rPr>
-              <w:t>hearingRequirementsText</w:t>
-            </w:r>
-            <w:proofErr w:type="spellEnd"/>
-            <w:r>
-              <w:rPr>
-                <w:rFonts w:cstheme="minorHAnsi"/>
-              </w:rPr>
-              <w:t>&gt;&gt;</w:t>
+              <w:t>&lt;&lt;hearingRequirementsText&gt;&gt;</w:t>
             </w:r>
           </w:p>
         </w:tc>
@@ -893,21 +772,7 @@
               <w:rPr>
                 <w:rFonts w:cstheme="minorHAnsi"/>
               </w:rPr>
-              <w:t>&lt;&lt;</w:t>
-            </w:r>
-            <w:proofErr w:type="spellStart"/>
-            <w:r>
-              <w:rPr>
-                <w:rFonts w:cstheme="minorHAnsi"/>
-              </w:rPr>
-              <w:t>additionalInfo</w:t>
-            </w:r>
-            <w:proofErr w:type="spellEnd"/>
-            <w:r>
-              <w:rPr>
-                <w:rFonts w:cstheme="minorHAnsi"/>
-              </w:rPr>
-              <w:t>&gt;&gt;</w:t>
+              <w:t>&lt;&lt;additionalInfo&gt;&gt;</w:t>
             </w:r>
           </w:p>
         </w:tc>
@@ -916,6 +781,9 @@
     </w:tbl>
     <w:p/>
     <w:sectPr>
+      <w:footerReference w:type="even" r:id="rId8"/>
+      <w:footerReference w:type="default" r:id="rId9"/>
+      <w:footerReference w:type="first" r:id="rId10"/>
       <w:pgSz w:w="11906" w:h="16838"/>
       <w:pgMar w:top="1440" w:right="1440" w:bottom="1440" w:left="1440" w:header="708" w:footer="708" w:gutter="0"/>
       <w:cols w:space="708"/>
@@ -923,6 +791,431 @@
     </w:sectPr>
   </w:body>
 </w:document>
+</file>
+
+<file path=word/endnotes.xml><?xml version="1.0" encoding="utf-8"?>
+<w:endnotes xmlns:wpc="http://schemas.microsoft.com/office/word/2010/wordprocessingCanvas" xmlns:cx="http://schemas.microsoft.com/office/drawing/2014/chartex" xmlns:cx1="http://schemas.microsoft.com/office/drawing/2015/9/8/chartex" xmlns:cx2="http://schemas.microsoft.com/office/drawing/2015/10/21/chartex" xmlns:cx3="http://schemas.microsoft.com/office/drawing/2016/5/9/chartex" xmlns:cx4="http://schemas.microsoft.com/office/drawing/2016/5/10/chartex" xmlns:cx5="http://schemas.microsoft.com/office/drawing/2016/5/11/chartex" xmlns:cx6="http://schemas.microsoft.com/office/drawing/2016/5/12/chartex" xmlns:cx7="http://schemas.microsoft.com/office/drawing/2016/5/13/chartex" xmlns:cx8="http://schemas.microsoft.com/office/drawing/2016/5/14/chartex" xmlns:mc="http://schemas.openxmlformats.org/markup-compatibility/2006" xmlns:aink="http://schemas.microsoft.com/office/drawing/2016/ink" xmlns:am3d="http://schemas.microsoft.com/office/drawing/2017/model3d" xmlns:o="urn:schemas-microsoft-com:office:office" xmlns:oel="http://schemas.microsoft.com/office/2019/extlst" xmlns:r="http://schemas.openxmlformats.org/officeDocument/2006/relationships" xmlns:m="http://schemas.openxmlformats.org/officeDocument/2006/math" xmlns:v="urn:schemas-microsoft-com:vml" xmlns:wp14="http://schemas.microsoft.com/office/word/2010/wordprocessingDrawing" xmlns:wp="http://schemas.openxmlformats.org/drawingml/2006/wordprocessingDrawing" xmlns:w10="urn:schemas-microsoft-com:office:word" xmlns:w="http://schemas.openxmlformats.org/wordprocessingml/2006/main" xmlns:w14="http://schemas.microsoft.com/office/word/2010/wordml" xmlns:w15="http://schemas.microsoft.com/office/word/2012/wordml" xmlns:w16cex="http://schemas.microsoft.com/office/word/2018/wordml/cex" xmlns:w16cid="http://schemas.microsoft.com/office/word/2016/wordml/cid" xmlns:w16="http://schemas.microsoft.com/office/word/2018/wordml" xmlns:w16sdtdh="http://schemas.microsoft.com/office/word/2020/wordml/sdtdatahash" xmlns:w16se="http://schemas.microsoft.com/office/word/2015/wordml/symex" xmlns:wpg="http://schemas.microsoft.com/office/word/2010/wordprocessingGroup" xmlns:wpi="http://schemas.microsoft.com/office/word/2010/wordprocessingInk" xmlns:wne="http://schemas.microsoft.com/office/word/2006/wordml" xmlns:wps="http://schemas.microsoft.com/office/word/2010/wordprocessingShape" mc:Ignorable="w14 w15 w16se w16cid w16 w16cex w16sdtdh wp14">
+  <w:endnote w:type="separator" w:id="-1">
+    <w:p>
+      <w:r>
+        <w:separator/>
+      </w:r>
+    </w:p>
+  </w:endnote>
+  <w:endnote w:type="continuationSeparator" w:id="0">
+    <w:p>
+      <w:r>
+        <w:continuationSeparator/>
+      </w:r>
+    </w:p>
+  </w:endnote>
+</w:endnotes>
+</file>
+
+<file path=word/footer1.xml><?xml version="1.0" encoding="utf-8"?>
+<w:ftr xmlns:wpc="http://schemas.microsoft.com/office/word/2010/wordprocessingCanvas" xmlns:cx="http://schemas.microsoft.com/office/drawing/2014/chartex" xmlns:cx1="http://schemas.microsoft.com/office/drawing/2015/9/8/chartex" xmlns:cx2="http://schemas.microsoft.com/office/drawing/2015/10/21/chartex" xmlns:cx3="http://schemas.microsoft.com/office/drawing/2016/5/9/chartex" xmlns:cx4="http://schemas.microsoft.com/office/drawing/2016/5/10/chartex" xmlns:cx5="http://schemas.microsoft.com/office/drawing/2016/5/11/chartex" xmlns:cx6="http://schemas.microsoft.com/office/drawing/2016/5/12/chartex" xmlns:cx7="http://schemas.microsoft.com/office/drawing/2016/5/13/chartex" xmlns:cx8="http://schemas.microsoft.com/office/drawing/2016/5/14/chartex" xmlns:mc="http://schemas.openxmlformats.org/markup-compatibility/2006" xmlns:aink="http://schemas.microsoft.com/office/drawing/2016/ink" xmlns:am3d="http://schemas.microsoft.com/office/drawing/2017/model3d" xmlns:o="urn:schemas-microsoft-com:office:office" xmlns:oel="http://schemas.microsoft.com/office/2019/extlst" xmlns:r="http://schemas.openxmlformats.org/officeDocument/2006/relationships" xmlns:m="http://schemas.openxmlformats.org/officeDocument/2006/math" xmlns:v="urn:schemas-microsoft-com:vml" xmlns:wp14="http://schemas.microsoft.com/office/word/2010/wordprocessingDrawing" xmlns:wp="http://schemas.openxmlformats.org/drawingml/2006/wordprocessingDrawing" xmlns:w10="urn:schemas-microsoft-com:office:word" xmlns:w="http://schemas.openxmlformats.org/wordprocessingml/2006/main" xmlns:w14="http://schemas.microsoft.com/office/word/2010/wordml" xmlns:w15="http://schemas.microsoft.com/office/word/2012/wordml" xmlns:w16cex="http://schemas.microsoft.com/office/word/2018/wordml/cex" xmlns:w16cid="http://schemas.microsoft.com/office/word/2016/wordml/cid" xmlns:w16="http://schemas.microsoft.com/office/word/2018/wordml" xmlns:w16sdtdh="http://schemas.microsoft.com/office/word/2020/wordml/sdtdatahash" xmlns:w16se="http://schemas.microsoft.com/office/word/2015/wordml/symex" xmlns:wpg="http://schemas.microsoft.com/office/word/2010/wordprocessingGroup" xmlns:wpi="http://schemas.microsoft.com/office/word/2010/wordprocessingInk" xmlns:wne="http://schemas.microsoft.com/office/word/2006/wordml" xmlns:wps="http://schemas.microsoft.com/office/word/2010/wordprocessingShape" mc:Ignorable="w14 w15 w16se w16cid w16 w16cex w16sdtdh wp14">
+  <w:p>
+    <w:pPr>
+      <w:pStyle w:val="Footer"/>
+    </w:pPr>
+    <w:r>
+      <w:rPr>
+        <w:noProof/>
+      </w:rPr>
+      <mc:AlternateContent>
+        <mc:Choice Requires="wps">
+          <w:drawing>
+            <wp:anchor distT="0" distB="0" distL="0" distR="0" simplePos="0" relativeHeight="251659264" behindDoc="0" locked="0" layoutInCell="1" allowOverlap="1" wp14:anchorId="3BD24637" wp14:editId="539A6FB9">
+              <wp:simplePos x="635" y="635"/>
+              <wp:positionH relativeFrom="page">
+                <wp:align>left</wp:align>
+              </wp:positionH>
+              <wp:positionV relativeFrom="page">
+                <wp:align>bottom</wp:align>
+              </wp:positionV>
+              <wp:extent cx="443865" cy="443865"/>
+              <wp:effectExtent l="0" t="0" r="6350" b="0"/>
+              <wp:wrapNone/>
+              <wp:docPr id="4" name="Text Box 4" descr="Classification: Controlled">
+                <a:extLst xmlns:a="http://schemas.openxmlformats.org/drawingml/2006/main">
+                  <a:ext uri="{5AE41FA2-C0FF-4470-9BD4-5FADCA87CBE2}">
+                    <aclsh:classification xmlns:aclsh="http://schemas.microsoft.com/office/drawing/2020/classificationShape" classificationOutcomeType="ftr"/>
+                  </a:ext>
+                </a:extLst>
+              </wp:docPr>
+              <wp:cNvGraphicFramePr/>
+              <a:graphic xmlns:a="http://schemas.openxmlformats.org/drawingml/2006/main">
+                <a:graphicData uri="http://schemas.microsoft.com/office/word/2010/wordprocessingShape">
+                  <wps:wsp>
+                    <wps:cNvSpPr txBox="1"/>
+                    <wps:spPr>
+                      <a:xfrm>
+                        <a:off x="0" y="0"/>
+                        <a:ext cx="443865" cy="443865"/>
+                      </a:xfrm>
+                      <a:prstGeom prst="rect">
+                        <a:avLst/>
+                      </a:prstGeom>
+                      <a:noFill/>
+                      <a:ln>
+                        <a:noFill/>
+                      </a:ln>
+                    </wps:spPr>
+                    <wps:txbx>
+                      <w:txbxContent>
+                        <w:p>
+                          <w:pPr>
+                            <w:rPr>
+                              <w:rFonts w:ascii="Calibri" w:eastAsia="Calibri" w:hAnsi="Calibri" w:cs="Calibri"/>
+                              <w:noProof/>
+                              <w:color w:val="FF0000"/>
+                              <w:sz w:val="12"/>
+                              <w:szCs w:val="12"/>
+                            </w:rPr>
+                          </w:pPr>
+                          <w:r>
+                            <w:rPr>
+                              <w:rFonts w:ascii="Calibri" w:eastAsia="Calibri" w:hAnsi="Calibri" w:cs="Calibri"/>
+                              <w:noProof/>
+                              <w:color w:val="FF0000"/>
+                              <w:sz w:val="12"/>
+                              <w:szCs w:val="12"/>
+                            </w:rPr>
+                            <w:t>Classification: Controlled</w:t>
+                          </w:r>
+                        </w:p>
+                      </w:txbxContent>
+                    </wps:txbx>
+                    <wps:bodyPr rot="0" spcFirstLastPara="0" vertOverflow="overflow" horzOverflow="overflow" vert="horz" wrap="none" lIns="254000" tIns="0" rIns="0" bIns="190500" numCol="1" spcCol="0" rtlCol="0" fromWordArt="0" anchor="b" anchorCtr="0" forceAA="0" compatLnSpc="1">
+                      <a:prstTxWarp prst="textNoShape">
+                        <a:avLst/>
+                      </a:prstTxWarp>
+                      <a:spAutoFit/>
+                    </wps:bodyPr>
+                  </wps:wsp>
+                </a:graphicData>
+              </a:graphic>
+            </wp:anchor>
+          </w:drawing>
+        </mc:Choice>
+        <mc:Fallback>
+          <w:pict>
+            <v:shapetype w14:anchorId="3BD24637" id="_x0000_t202" coordsize="21600,21600" o:spt="202" path="m,l,21600r21600,l21600,xe">
+              <v:stroke joinstyle="miter"/>
+              <v:path gradientshapeok="t" o:connecttype="rect"/>
+            </v:shapetype>
+            <v:shape id="Text Box 4" o:spid="_x0000_s1026" type="#_x0000_t202" alt="Classification: Controlled" style="position:absolute;margin-left:0;margin-top:0;width:34.95pt;height:34.95pt;z-index:251659264;visibility:visible;mso-wrap-style:none;mso-wrap-distance-left:0;mso-wrap-distance-top:0;mso-wrap-distance-right:0;mso-wrap-distance-bottom:0;mso-position-horizontal:left;mso-position-horizontal-relative:page;mso-position-vertical:bottom;mso-position-vertical-relative:page;v-text-anchor:bottom" o:gfxdata="UEsDBBQABgAIAAAAIQC2gziS/gAAAOEBAAATAAAAW0NvbnRlbnRfVHlwZXNdLnhtbJSRQU7DMBBF&#10;90jcwfIWJU67QAgl6YK0S0CoHGBkTxKLZGx5TGhvj5O2G0SRWNoz/78nu9wcxkFMGNg6quQqL6RA&#10;0s5Y6ir5vt9lD1JwBDIwOMJKHpHlpr69KfdHjyxSmriSfYz+USnWPY7AufNIadK6MEJMx9ApD/oD&#10;OlTrorhX2lFEilmcO2RdNtjC5xDF9pCuTyYBB5bi6bQ4syoJ3g9WQ0ymaiLzg5KdCXlKLjvcW893&#10;SUOqXwnz5DrgnHtJTxOsQfEKIT7DmDSUCaxw7Rqn8787ZsmRM9e2VmPeBN4uqYvTtW7jvijg9N/y&#10;JsXecLq0q+WD6m8AAAD//wMAUEsDBBQABgAIAAAAIQA4/SH/1gAAAJQBAAALAAAAX3JlbHMvLnJl&#10;bHOkkMFqwzAMhu+DvYPRfXGawxijTi+j0GvpHsDYimMaW0Yy2fr2M4PBMnrbUb/Q94l/f/hMi1qR&#10;JVI2sOt6UJgd+ZiDgffL8ekFlFSbvV0oo4EbChzGx4f9GRdb25HMsYhqlCwG5lrLq9biZkxWOiqY&#10;22YiTra2kYMu1l1tQD30/bPm3wwYN0x18gb45AdQl1tp5j/sFB2T0FQ7R0nTNEV3j6o9feQzro1i&#10;OWA14Fm+Q8a1a8+Bvu/d/dMb2JY5uiPbhG/ktn4cqGU/er3pcvwCAAD//wMAUEsDBBQABgAIAAAA&#10;IQD1e87LCwIAABoEAAAOAAAAZHJzL2Uyb0RvYy54bWysU01v2zAMvQ/YfxB0X+xkSdEacYqsRYYB&#10;QVsgHXpWZCk2IImCpMTOfv0o2U62bqdhF/mJpPnx+LS877QiJ+F8A6ak00lOiTAcqsYcSvr9dfPp&#10;lhIfmKmYAiNKehae3q8+fli2thAzqEFVwhFMYnzR2pLWIdgiyzyvhWZ+AlYYdEpwmgW8ukNWOdZi&#10;dq2yWZ7fZC24yjrgwnu0PvZOukr5pRQ8PEvpRSCqpNhbSKdL5z6e2WrJioNjtm740Ab7hy40awwW&#10;vaR6ZIGRo2v+SKUb7sCDDBMOOgMpGy7SDDjNNH83za5mVqRZkBxvLzT5/5eWP5129sWR0H2BDhcY&#10;CWmtLzwa4zyddDp+sVOCfqTwfKFNdIFwNM7nn29vFpRwdA0Ys2TXn63z4asATSIoqcOtJLLYaetD&#10;HzqGxFoGNo1SaTPK/GbAnNGSXTuMKHT7bmh7D9UZp3HQL9pbvmmw5pb58MIcbhYHQLWGZzykgrak&#10;MCBKanA//maP8Ug4eilpUSklNShlStQ3g4uYLeZ5HpWVbgjcCPYJTO/yRfSbo34AFOEU34PlCcbg&#10;oEYoHeg3FPM6VkMXMxxrlnQ/wofQ6xYfAxfrdQpCEVkWtmZneUwdyYpMvnZvzNmB7oB7eoJRS6x4&#10;x3ofG//0dn0MyH1aSSS2Z3PgGwWYljo8lqjwX+8p6vqkVz8BAAD//wMAUEsDBBQABgAIAAAAIQDY&#10;bTz+1wAAAAMBAAAPAAAAZHJzL2Rvd25yZXYueG1sTI9PT8MwDMXvSHyHyEjcWMoOFStNp4l/4kqZ&#10;BEe38ZpqjVPqbCvfngAHuPjJetZ7P5fr2Q/qSJP0gQ1cLzJQxG2wPXcGtq+PVzegJCJbHAKTgU8S&#10;WFfnZyUWNpz4hY517FQKYSnQgItxLLSW1pFHWYSROHm7MHmMaZ06bSc8pXA/6GWW5dpjz6nB4Uh3&#10;jtp9ffAG8vunjRvf8veP3VKepQn7WIcHYy4v5s0tqEhz/DuGb/yEDlViasKBrajBQHok/szk5asV&#10;qOZXdVXq/+zVFwAAAP//AwBQSwECLQAUAAYACAAAACEAtoM4kv4AAADhAQAAEwAAAAAAAAAAAAAA&#10;AAAAAAAAW0NvbnRlbnRfVHlwZXNdLnhtbFBLAQItABQABgAIAAAAIQA4/SH/1gAAAJQBAAALAAAA&#10;AAAAAAAAAAAAAC8BAABfcmVscy8ucmVsc1BLAQItABQABgAIAAAAIQD1e87LCwIAABoEAAAOAAAA&#10;AAAAAAAAAAAAAC4CAABkcnMvZTJvRG9jLnhtbFBLAQItABQABgAIAAAAIQDYbTz+1wAAAAMBAAAP&#10;AAAAAAAAAAAAAAAAAGUEAABkcnMvZG93bnJldi54bWxQSwUGAAAAAAQABADzAAAAaQUAAAAA&#10;" filled="f" stroked="f">
+              <v:fill o:detectmouseclick="t"/>
+              <v:textbox style="mso-fit-shape-to-text:t" inset="20pt,0,0,15pt">
+                <w:txbxContent>
+                  <w:p>
+                    <w:pPr>
+                      <w:rPr>
+                        <w:rFonts w:ascii="Calibri" w:eastAsia="Calibri" w:hAnsi="Calibri" w:cs="Calibri"/>
+                        <w:noProof/>
+                        <w:color w:val="FF0000"/>
+                        <w:sz w:val="12"/>
+                        <w:szCs w:val="12"/>
+                      </w:rPr>
+                    </w:pPr>
+                    <w:r>
+                      <w:rPr>
+                        <w:rFonts w:ascii="Calibri" w:eastAsia="Calibri" w:hAnsi="Calibri" w:cs="Calibri"/>
+                        <w:noProof/>
+                        <w:color w:val="FF0000"/>
+                        <w:sz w:val="12"/>
+                        <w:szCs w:val="12"/>
+                      </w:rPr>
+                      <w:t>Classification: Controlled</w:t>
+                    </w:r>
+                  </w:p>
+                </w:txbxContent>
+              </v:textbox>
+              <w10:wrap anchorx="page" anchory="page"/>
+            </v:shape>
+          </w:pict>
+        </mc:Fallback>
+      </mc:AlternateContent>
+    </w:r>
+  </w:p>
+</w:ftr>
+</file>
+
+<file path=word/footer2.xml><?xml version="1.0" encoding="utf-8"?>
+<w:ftr xmlns:wpc="http://schemas.microsoft.com/office/word/2010/wordprocessingCanvas" xmlns:cx="http://schemas.microsoft.com/office/drawing/2014/chartex" xmlns:cx1="http://schemas.microsoft.com/office/drawing/2015/9/8/chartex" xmlns:cx2="http://schemas.microsoft.com/office/drawing/2015/10/21/chartex" xmlns:cx3="http://schemas.microsoft.com/office/drawing/2016/5/9/chartex" xmlns:cx4="http://schemas.microsoft.com/office/drawing/2016/5/10/chartex" xmlns:cx5="http://schemas.microsoft.com/office/drawing/2016/5/11/chartex" xmlns:cx6="http://schemas.microsoft.com/office/drawing/2016/5/12/chartex" xmlns:cx7="http://schemas.microsoft.com/office/drawing/2016/5/13/chartex" xmlns:cx8="http://schemas.microsoft.com/office/drawing/2016/5/14/chartex" xmlns:mc="http://schemas.openxmlformats.org/markup-compatibility/2006" xmlns:aink="http://schemas.microsoft.com/office/drawing/2016/ink" xmlns:am3d="http://schemas.microsoft.com/office/drawing/2017/model3d" xmlns:o="urn:schemas-microsoft-com:office:office" xmlns:oel="http://schemas.microsoft.com/office/2019/extlst" xmlns:r="http://schemas.openxmlformats.org/officeDocument/2006/relationships" xmlns:m="http://schemas.openxmlformats.org/officeDocument/2006/math" xmlns:v="urn:schemas-microsoft-com:vml" xmlns:wp14="http://schemas.microsoft.com/office/word/2010/wordprocessingDrawing" xmlns:wp="http://schemas.openxmlformats.org/drawingml/2006/wordprocessingDrawing" xmlns:w10="urn:schemas-microsoft-com:office:word" xmlns:w="http://schemas.openxmlformats.org/wordprocessingml/2006/main" xmlns:w14="http://schemas.microsoft.com/office/word/2010/wordml" xmlns:w15="http://schemas.microsoft.com/office/word/2012/wordml" xmlns:w16cex="http://schemas.microsoft.com/office/word/2018/wordml/cex" xmlns:w16cid="http://schemas.microsoft.com/office/word/2016/wordml/cid" xmlns:w16="http://schemas.microsoft.com/office/word/2018/wordml" xmlns:w16sdtdh="http://schemas.microsoft.com/office/word/2020/wordml/sdtdatahash" xmlns:w16se="http://schemas.microsoft.com/office/word/2015/wordml/symex" xmlns:wpg="http://schemas.microsoft.com/office/word/2010/wordprocessingGroup" xmlns:wpi="http://schemas.microsoft.com/office/word/2010/wordprocessingInk" xmlns:wne="http://schemas.microsoft.com/office/word/2006/wordml" xmlns:wps="http://schemas.microsoft.com/office/word/2010/wordprocessingShape" mc:Ignorable="w14 w15 w16se w16cid w16 w16cex w16sdtdh wp14">
+  <w:p>
+    <w:pPr>
+      <w:pStyle w:val="Footer"/>
+    </w:pPr>
+    <w:r>
+      <w:rPr>
+        <w:noProof/>
+      </w:rPr>
+      <mc:AlternateContent>
+        <mc:Choice Requires="wps">
+          <w:drawing>
+            <wp:anchor distT="0" distB="0" distL="0" distR="0" simplePos="0" relativeHeight="251660288" behindDoc="0" locked="0" layoutInCell="1" allowOverlap="1" wp14:anchorId="17AB414A" wp14:editId="3D0AAA86">
+              <wp:simplePos x="914400" y="10058400"/>
+              <wp:positionH relativeFrom="page">
+                <wp:align>left</wp:align>
+              </wp:positionH>
+              <wp:positionV relativeFrom="page">
+                <wp:align>bottom</wp:align>
+              </wp:positionV>
+              <wp:extent cx="443865" cy="443865"/>
+              <wp:effectExtent l="0" t="0" r="6350" b="0"/>
+              <wp:wrapNone/>
+              <wp:docPr id="5" name="Text Box 5" descr="Classification: Controlled">
+                <a:extLst xmlns:a="http://schemas.openxmlformats.org/drawingml/2006/main">
+                  <a:ext uri="{5AE41FA2-C0FF-4470-9BD4-5FADCA87CBE2}">
+                    <aclsh:classification xmlns:aclsh="http://schemas.microsoft.com/office/drawing/2020/classificationShape" classificationOutcomeType="ftr"/>
+                  </a:ext>
+                </a:extLst>
+              </wp:docPr>
+              <wp:cNvGraphicFramePr/>
+              <a:graphic xmlns:a="http://schemas.openxmlformats.org/drawingml/2006/main">
+                <a:graphicData uri="http://schemas.microsoft.com/office/word/2010/wordprocessingShape">
+                  <wps:wsp>
+                    <wps:cNvSpPr txBox="1"/>
+                    <wps:spPr>
+                      <a:xfrm>
+                        <a:off x="0" y="0"/>
+                        <a:ext cx="443865" cy="443865"/>
+                      </a:xfrm>
+                      <a:prstGeom prst="rect">
+                        <a:avLst/>
+                      </a:prstGeom>
+                      <a:noFill/>
+                      <a:ln>
+                        <a:noFill/>
+                      </a:ln>
+                    </wps:spPr>
+                    <wps:txbx>
+                      <w:txbxContent>
+                        <w:p>
+                          <w:pPr>
+                            <w:rPr>
+                              <w:rFonts w:ascii="Calibri" w:eastAsia="Calibri" w:hAnsi="Calibri" w:cs="Calibri"/>
+                              <w:noProof/>
+                              <w:color w:val="FF0000"/>
+                              <w:sz w:val="12"/>
+                              <w:szCs w:val="12"/>
+                            </w:rPr>
+                          </w:pPr>
+                          <w:r>
+                            <w:rPr>
+                              <w:rFonts w:ascii="Calibri" w:eastAsia="Calibri" w:hAnsi="Calibri" w:cs="Calibri"/>
+                              <w:noProof/>
+                              <w:color w:val="FF0000"/>
+                              <w:sz w:val="12"/>
+                              <w:szCs w:val="12"/>
+                            </w:rPr>
+                            <w:t>Classification: Controlled</w:t>
+                          </w:r>
+                        </w:p>
+                      </w:txbxContent>
+                    </wps:txbx>
+                    <wps:bodyPr rot="0" spcFirstLastPara="0" vertOverflow="overflow" horzOverflow="overflow" vert="horz" wrap="none" lIns="254000" tIns="0" rIns="0" bIns="190500" numCol="1" spcCol="0" rtlCol="0" fromWordArt="0" anchor="b" anchorCtr="0" forceAA="0" compatLnSpc="1">
+                      <a:prstTxWarp prst="textNoShape">
+                        <a:avLst/>
+                      </a:prstTxWarp>
+                      <a:spAutoFit/>
+                    </wps:bodyPr>
+                  </wps:wsp>
+                </a:graphicData>
+              </a:graphic>
+            </wp:anchor>
+          </w:drawing>
+        </mc:Choice>
+        <mc:Fallback>
+          <w:pict>
+            <v:shapetype w14:anchorId="17AB414A" id="_x0000_t202" coordsize="21600,21600" o:spt="202" path="m,l,21600r21600,l21600,xe">
+              <v:stroke joinstyle="miter"/>
+              <v:path gradientshapeok="t" o:connecttype="rect"/>
+            </v:shapetype>
+            <v:shape id="Text Box 5" o:spid="_x0000_s1027" type="#_x0000_t202" alt="Classification: Controlled" style="position:absolute;margin-left:0;margin-top:0;width:34.95pt;height:34.95pt;z-index:251660288;visibility:visible;mso-wrap-style:none;mso-wrap-distance-left:0;mso-wrap-distance-top:0;mso-wrap-distance-right:0;mso-wrap-distance-bottom:0;mso-position-horizontal:left;mso-position-horizontal-relative:page;mso-position-vertical:bottom;mso-position-vertical-relative:page;v-text-anchor:bottom" o:gfxdata="UEsDBBQABgAIAAAAIQC2gziS/gAAAOEBAAATAAAAW0NvbnRlbnRfVHlwZXNdLnhtbJSRQU7DMBBF&#10;90jcwfIWJU67QAgl6YK0S0CoHGBkTxKLZGx5TGhvj5O2G0SRWNoz/78nu9wcxkFMGNg6quQqL6RA&#10;0s5Y6ir5vt9lD1JwBDIwOMJKHpHlpr69KfdHjyxSmriSfYz+USnWPY7AufNIadK6MEJMx9ApD/oD&#10;OlTrorhX2lFEilmcO2RdNtjC5xDF9pCuTyYBB5bi6bQ4syoJ3g9WQ0ymaiLzg5KdCXlKLjvcW893&#10;SUOqXwnz5DrgnHtJTxOsQfEKIT7DmDSUCaxw7Rqn8787ZsmRM9e2VmPeBN4uqYvTtW7jvijg9N/y&#10;JsXecLq0q+WD6m8AAAD//wMAUEsDBBQABgAIAAAAIQA4/SH/1gAAAJQBAAALAAAAX3JlbHMvLnJl&#10;bHOkkMFqwzAMhu+DvYPRfXGawxijTi+j0GvpHsDYimMaW0Yy2fr2M4PBMnrbUb/Q94l/f/hMi1qR&#10;JVI2sOt6UJgd+ZiDgffL8ekFlFSbvV0oo4EbChzGx4f9GRdb25HMsYhqlCwG5lrLq9biZkxWOiqY&#10;22YiTra2kYMu1l1tQD30/bPm3wwYN0x18gb45AdQl1tp5j/sFB2T0FQ7R0nTNEV3j6o9feQzro1i&#10;OWA14Fm+Q8a1a8+Bvu/d/dMb2JY5uiPbhG/ktn4cqGU/er3pcvwCAAD//wMAUEsDBBQABgAIAAAA&#10;IQB3NiC9DgIAACEEAAAOAAAAZHJzL2Uyb0RvYy54bWysU01v2zAMvQ/YfxB0X+xkSdEZcYqsRYYB&#10;QVsgHXqWZSk2IImCpMTOfv0o2Um6bqdhF/mJpPnx+LS867UiR+F8C6ak00lOiTAc6tbsS/rjZfPp&#10;lhIfmKmZAiNKehKe3q0+flh2thAzaEDVwhFMYnzR2ZI2IdgiyzxvhGZ+AlYYdEpwmgW8un1WO9Zh&#10;dq2yWZ7fZB242jrgwnu0PgxOukr5pRQ8PEnpRSCqpNhbSKdLZxXPbLVkxd4x27R8bIP9QxeatQaL&#10;XlI9sMDIwbV/pNItd+BBhgkHnYGULRdpBpxmmr+bZtcwK9IsSI63F5r8/0vLH487++xI6L9CjwuM&#10;hHTWFx6NcZ5eOh2/2ClBP1J4utAm+kA4Gufzz7c3C0o4ukaMWbLrz9b58E2AJhGU1OFWElnsuPVh&#10;CD2HxFoGNq1SaTPK/GbAnNGSXTuMKPRVT9r6TfcV1CccysGwb2/5psXSW+bDM3O4YJwDRRue8JAK&#10;upLCiChpwP38mz3GI+/opaRDwZTUoKIpUd8N7mO2mOd5FFi6IXBnUCUw/ZIvot8c9D2gFqf4LCxP&#10;MAYHdYbSgX5FTa9jNXQxw7FmSaszvA+DfPFNcLFepyDUkmVha3aWx9SRs0joS//KnB1ZD7iuRzhL&#10;ihXvyB9i45/erg8BV5A2E/kd2BxpRx2m3Y5vJgr97T1FXV/26hcAAAD//wMAUEsDBBQABgAIAAAA&#10;IQDYbTz+1wAAAAMBAAAPAAAAZHJzL2Rvd25yZXYueG1sTI9PT8MwDMXvSHyHyEjcWMoOFStNp4l/&#10;4kqZBEe38ZpqjVPqbCvfngAHuPjJetZ7P5fr2Q/qSJP0gQ1cLzJQxG2wPXcGtq+PVzegJCJbHAKT&#10;gU8SWFfnZyUWNpz4hY517FQKYSnQgItxLLSW1pFHWYSROHm7MHmMaZ06bSc8pXA/6GWW5dpjz6nB&#10;4Uh3jtp9ffAG8vunjRvf8veP3VKepQn7WIcHYy4v5s0tqEhz/DuGb/yEDlViasKBrajBQHok/szk&#10;5asVqOZXdVXq/+zVFwAAAP//AwBQSwECLQAUAAYACAAAACEAtoM4kv4AAADhAQAAEwAAAAAAAAAA&#10;AAAAAAAAAAAAW0NvbnRlbnRfVHlwZXNdLnhtbFBLAQItABQABgAIAAAAIQA4/SH/1gAAAJQBAAAL&#10;AAAAAAAAAAAAAAAAAC8BAABfcmVscy8ucmVsc1BLAQItABQABgAIAAAAIQB3NiC9DgIAACEEAAAO&#10;AAAAAAAAAAAAAAAAAC4CAABkcnMvZTJvRG9jLnhtbFBLAQItABQABgAIAAAAIQDYbTz+1wAAAAMB&#10;AAAPAAAAAAAAAAAAAAAAAGgEAABkcnMvZG93bnJldi54bWxQSwUGAAAAAAQABADzAAAAbAUAAAAA&#10;" filled="f" stroked="f">
+              <v:fill o:detectmouseclick="t"/>
+              <v:textbox style="mso-fit-shape-to-text:t" inset="20pt,0,0,15pt">
+                <w:txbxContent>
+                  <w:p>
+                    <w:pPr>
+                      <w:rPr>
+                        <w:rFonts w:ascii="Calibri" w:eastAsia="Calibri" w:hAnsi="Calibri" w:cs="Calibri"/>
+                        <w:noProof/>
+                        <w:color w:val="FF0000"/>
+                        <w:sz w:val="12"/>
+                        <w:szCs w:val="12"/>
+                      </w:rPr>
+                    </w:pPr>
+                    <w:r>
+                      <w:rPr>
+                        <w:rFonts w:ascii="Calibri" w:eastAsia="Calibri" w:hAnsi="Calibri" w:cs="Calibri"/>
+                        <w:noProof/>
+                        <w:color w:val="FF0000"/>
+                        <w:sz w:val="12"/>
+                        <w:szCs w:val="12"/>
+                      </w:rPr>
+                      <w:t>Classification: Controlled</w:t>
+                    </w:r>
+                  </w:p>
+                </w:txbxContent>
+              </v:textbox>
+              <w10:wrap anchorx="page" anchory="page"/>
+            </v:shape>
+          </w:pict>
+        </mc:Fallback>
+      </mc:AlternateContent>
+    </w:r>
+  </w:p>
+</w:ftr>
+</file>
+
+<file path=word/footer3.xml><?xml version="1.0" encoding="utf-8"?>
+<w:ftr xmlns:wpc="http://schemas.microsoft.com/office/word/2010/wordprocessingCanvas" xmlns:cx="http://schemas.microsoft.com/office/drawing/2014/chartex" xmlns:cx1="http://schemas.microsoft.com/office/drawing/2015/9/8/chartex" xmlns:cx2="http://schemas.microsoft.com/office/drawing/2015/10/21/chartex" xmlns:cx3="http://schemas.microsoft.com/office/drawing/2016/5/9/chartex" xmlns:cx4="http://schemas.microsoft.com/office/drawing/2016/5/10/chartex" xmlns:cx5="http://schemas.microsoft.com/office/drawing/2016/5/11/chartex" xmlns:cx6="http://schemas.microsoft.com/office/drawing/2016/5/12/chartex" xmlns:cx7="http://schemas.microsoft.com/office/drawing/2016/5/13/chartex" xmlns:cx8="http://schemas.microsoft.com/office/drawing/2016/5/14/chartex" xmlns:mc="http://schemas.openxmlformats.org/markup-compatibility/2006" xmlns:aink="http://schemas.microsoft.com/office/drawing/2016/ink" xmlns:am3d="http://schemas.microsoft.com/office/drawing/2017/model3d" xmlns:o="urn:schemas-microsoft-com:office:office" xmlns:oel="http://schemas.microsoft.com/office/2019/extlst" xmlns:r="http://schemas.openxmlformats.org/officeDocument/2006/relationships" xmlns:m="http://schemas.openxmlformats.org/officeDocument/2006/math" xmlns:v="urn:schemas-microsoft-com:vml" xmlns:wp14="http://schemas.microsoft.com/office/word/2010/wordprocessingDrawing" xmlns:wp="http://schemas.openxmlformats.org/drawingml/2006/wordprocessingDrawing" xmlns:w10="urn:schemas-microsoft-com:office:word" xmlns:w="http://schemas.openxmlformats.org/wordprocessingml/2006/main" xmlns:w14="http://schemas.microsoft.com/office/word/2010/wordml" xmlns:w15="http://schemas.microsoft.com/office/word/2012/wordml" xmlns:w16cex="http://schemas.microsoft.com/office/word/2018/wordml/cex" xmlns:w16cid="http://schemas.microsoft.com/office/word/2016/wordml/cid" xmlns:w16="http://schemas.microsoft.com/office/word/2018/wordml" xmlns:w16sdtdh="http://schemas.microsoft.com/office/word/2020/wordml/sdtdatahash" xmlns:w16se="http://schemas.microsoft.com/office/word/2015/wordml/symex" xmlns:wpg="http://schemas.microsoft.com/office/word/2010/wordprocessingGroup" xmlns:wpi="http://schemas.microsoft.com/office/word/2010/wordprocessingInk" xmlns:wne="http://schemas.microsoft.com/office/word/2006/wordml" xmlns:wps="http://schemas.microsoft.com/office/word/2010/wordprocessingShape" mc:Ignorable="w14 w15 w16se w16cid w16 w16cex w16sdtdh wp14">
+  <w:p>
+    <w:pPr>
+      <w:pStyle w:val="Footer"/>
+    </w:pPr>
+    <w:r>
+      <w:rPr>
+        <w:noProof/>
+      </w:rPr>
+      <mc:AlternateContent>
+        <mc:Choice Requires="wps">
+          <w:drawing>
+            <wp:anchor distT="0" distB="0" distL="0" distR="0" simplePos="0" relativeHeight="251658240" behindDoc="0" locked="0" layoutInCell="1" allowOverlap="1" wp14:anchorId="7BEDCFF7" wp14:editId="2A6BCE54">
+              <wp:simplePos x="635" y="635"/>
+              <wp:positionH relativeFrom="page">
+                <wp:align>left</wp:align>
+              </wp:positionH>
+              <wp:positionV relativeFrom="page">
+                <wp:align>bottom</wp:align>
+              </wp:positionV>
+              <wp:extent cx="443865" cy="443865"/>
+              <wp:effectExtent l="0" t="0" r="6350" b="0"/>
+              <wp:wrapNone/>
+              <wp:docPr id="1" name="Text Box 1" descr="Classification: Controlled">
+                <a:extLst xmlns:a="http://schemas.openxmlformats.org/drawingml/2006/main">
+                  <a:ext uri="{5AE41FA2-C0FF-4470-9BD4-5FADCA87CBE2}">
+                    <aclsh:classification xmlns:aclsh="http://schemas.microsoft.com/office/drawing/2020/classificationShape" classificationOutcomeType="ftr"/>
+                  </a:ext>
+                </a:extLst>
+              </wp:docPr>
+              <wp:cNvGraphicFramePr/>
+              <a:graphic xmlns:a="http://schemas.openxmlformats.org/drawingml/2006/main">
+                <a:graphicData uri="http://schemas.microsoft.com/office/word/2010/wordprocessingShape">
+                  <wps:wsp>
+                    <wps:cNvSpPr txBox="1"/>
+                    <wps:spPr>
+                      <a:xfrm>
+                        <a:off x="0" y="0"/>
+                        <a:ext cx="443865" cy="443865"/>
+                      </a:xfrm>
+                      <a:prstGeom prst="rect">
+                        <a:avLst/>
+                      </a:prstGeom>
+                      <a:noFill/>
+                      <a:ln>
+                        <a:noFill/>
+                      </a:ln>
+                    </wps:spPr>
+                    <wps:txbx>
+                      <w:txbxContent>
+                        <w:p>
+                          <w:pPr>
+                            <w:rPr>
+                              <w:rFonts w:ascii="Calibri" w:eastAsia="Calibri" w:hAnsi="Calibri" w:cs="Calibri"/>
+                              <w:noProof/>
+                              <w:color w:val="FF0000"/>
+                              <w:sz w:val="12"/>
+                              <w:szCs w:val="12"/>
+                            </w:rPr>
+                          </w:pPr>
+                          <w:r>
+                            <w:rPr>
+                              <w:rFonts w:ascii="Calibri" w:eastAsia="Calibri" w:hAnsi="Calibri" w:cs="Calibri"/>
+                              <w:noProof/>
+                              <w:color w:val="FF0000"/>
+                              <w:sz w:val="12"/>
+                              <w:szCs w:val="12"/>
+                            </w:rPr>
+                            <w:t>Classification: Controlled</w:t>
+                          </w:r>
+                        </w:p>
+                      </w:txbxContent>
+                    </wps:txbx>
+                    <wps:bodyPr rot="0" spcFirstLastPara="0" vertOverflow="overflow" horzOverflow="overflow" vert="horz" wrap="none" lIns="254000" tIns="0" rIns="0" bIns="190500" numCol="1" spcCol="0" rtlCol="0" fromWordArt="0" anchor="b" anchorCtr="0" forceAA="0" compatLnSpc="1">
+                      <a:prstTxWarp prst="textNoShape">
+                        <a:avLst/>
+                      </a:prstTxWarp>
+                      <a:spAutoFit/>
+                    </wps:bodyPr>
+                  </wps:wsp>
+                </a:graphicData>
+              </a:graphic>
+            </wp:anchor>
+          </w:drawing>
+        </mc:Choice>
+        <mc:Fallback>
+          <w:pict>
+            <v:shapetype w14:anchorId="7BEDCFF7" id="_x0000_t202" coordsize="21600,21600" o:spt="202" path="m,l,21600r21600,l21600,xe">
+              <v:stroke joinstyle="miter"/>
+              <v:path gradientshapeok="t" o:connecttype="rect"/>
+            </v:shapetype>
+            <v:shape id="Text Box 1" o:spid="_x0000_s1028" type="#_x0000_t202" alt="Classification: Controlled" style="position:absolute;margin-left:0;margin-top:0;width:34.95pt;height:34.95pt;z-index:251658240;visibility:visible;mso-wrap-style:none;mso-wrap-distance-left:0;mso-wrap-distance-top:0;mso-wrap-distance-right:0;mso-wrap-distance-bottom:0;mso-position-horizontal:left;mso-position-horizontal-relative:page;mso-position-vertical:bottom;mso-position-vertical-relative:page;v-text-anchor:bottom" o:gfxdata="UEsDBBQABgAIAAAAIQC2gziS/gAAAOEBAAATAAAAW0NvbnRlbnRfVHlwZXNdLnhtbJSRQU7DMBBF&#10;90jcwfIWJU67QAgl6YK0S0CoHGBkTxKLZGx5TGhvj5O2G0SRWNoz/78nu9wcxkFMGNg6quQqL6RA&#10;0s5Y6ir5vt9lD1JwBDIwOMJKHpHlpr69KfdHjyxSmriSfYz+USnWPY7AufNIadK6MEJMx9ApD/oD&#10;OlTrorhX2lFEilmcO2RdNtjC5xDF9pCuTyYBB5bi6bQ4syoJ3g9WQ0ymaiLzg5KdCXlKLjvcW893&#10;SUOqXwnz5DrgnHtJTxOsQfEKIT7DmDSUCaxw7Rqn8787ZsmRM9e2VmPeBN4uqYvTtW7jvijg9N/y&#10;JsXecLq0q+WD6m8AAAD//wMAUEsDBBQABgAIAAAAIQA4/SH/1gAAAJQBAAALAAAAX3JlbHMvLnJl&#10;bHOkkMFqwzAMhu+DvYPRfXGawxijTi+j0GvpHsDYimMaW0Yy2fr2M4PBMnrbUb/Q94l/f/hMi1qR&#10;JVI2sOt6UJgd+ZiDgffL8ekFlFSbvV0oo4EbChzGx4f9GRdb25HMsYhqlCwG5lrLq9biZkxWOiqY&#10;22YiTra2kYMu1l1tQD30/bPm3wwYN0x18gb45AdQl1tp5j/sFB2T0FQ7R0nTNEV3j6o9feQzro1i&#10;OWA14Fm+Q8a1a8+Bvu/d/dMb2JY5uiPbhG/ktn4cqGU/er3pcvwCAAD//wMAUEsDBBQABgAIAAAA&#10;IQAmoNP/DwIAACEEAAAOAAAAZHJzL2Uyb0RvYy54bWysU01v2zAMvQ/YfxB0X+xkSdEacYqsRYYB&#10;QVsgHXpWZCk2IImCpMTOfv0o2U62bqdhF/mJpPnx+LS877QiJ+F8A6ak00lOiTAcqsYcSvr9dfPp&#10;lhIfmKmYAiNKehae3q8+fli2thAzqEFVwhFMYnzR2pLWIdgiyzyvhWZ+AlYYdEpwmgW8ukNWOdZi&#10;dq2yWZ7fZC24yjrgwnu0PvZOukr5pRQ8PEvpRSCqpNhbSKdL5z6e2WrJioNjtm740Ab7hy40awwW&#10;vaR6ZIGRo2v+SKUb7sCDDBMOOgMpGy7SDDjNNH83za5mVqRZkBxvLzT5/5eWP5129sWR0H2BDhcY&#10;CWmtLzwa4zyddDp+sVOCfqTwfKFNdIFwNM7nn29vFpRwdA0Ys2TXn63z4asATSIoqcOtJLLYaetD&#10;HzqGxFoGNo1SaTPK/GbAnNGSXTuMKHT7jjRVSWdj93uozjiUg37f3vJNg6W3zIcX5nDBOAeKNjzj&#10;IRW0JYUBUVKD+/E3e4xH3tFLSYuCKalBRVOivhncx2wxz/MosHRD4EawT2B6ly+i3xz1A6AWp/gs&#10;LE8wBgc1QulAv6Gm17EaupjhWLOk+xE+hF6++Ca4WK9TEGrJsrA1O8tj6shZJPS1e2PODqwHXNcT&#10;jJJixTvy+9j4p7frY8AVpM1Efns2B9pRh2m3w5uJQv/1nqKuL3v1EwAA//8DAFBLAwQUAAYACAAA&#10;ACEA2G08/tcAAAADAQAADwAAAGRycy9kb3ducmV2LnhtbEyPT0/DMAzF70h8h8hI3FjKDhUrTaeJ&#10;f+JKmQRHt/Gaao1T6mwr354AB7j4yXrWez+X69kP6kiT9IENXC8yUMRtsD13Bravj1c3oCQiWxwC&#10;k4FPElhX52clFjac+IWOdexUCmEp0ICLcSy0ltaRR1mEkTh5uzB5jGmdOm0nPKVwP+hlluXaY8+p&#10;weFId47afX3wBvL7p40b3/L3j91SnqUJ+1iHB2MuL+bNLahIc/w7hm/8hA5VYmrCga2owUB6JP7M&#10;5OWrFajmV3VV6v/s1RcAAAD//wMAUEsBAi0AFAAGAAgAAAAhALaDOJL+AAAA4QEAABMAAAAAAAAA&#10;AAAAAAAAAAAAAFtDb250ZW50X1R5cGVzXS54bWxQSwECLQAUAAYACAAAACEAOP0h/9YAAACUAQAA&#10;CwAAAAAAAAAAAAAAAAAvAQAAX3JlbHMvLnJlbHNQSwECLQAUAAYACAAAACEAJqDT/w8CAAAhBAAA&#10;DgAAAAAAAAAAAAAAAAAuAgAAZHJzL2Uyb0RvYy54bWxQSwECLQAUAAYACAAAACEA2G08/tcAAAAD&#10;AQAADwAAAAAAAAAAAAAAAABpBAAAZHJzL2Rvd25yZXYueG1sUEsFBgAAAAAEAAQA8wAAAG0FAAAA&#10;AA==&#10;" filled="f" stroked="f">
+              <v:fill o:detectmouseclick="t"/>
+              <v:textbox style="mso-fit-shape-to-text:t" inset="20pt,0,0,15pt">
+                <w:txbxContent>
+                  <w:p>
+                    <w:pPr>
+                      <w:rPr>
+                        <w:rFonts w:ascii="Calibri" w:eastAsia="Calibri" w:hAnsi="Calibri" w:cs="Calibri"/>
+                        <w:noProof/>
+                        <w:color w:val="FF0000"/>
+                        <w:sz w:val="12"/>
+                        <w:szCs w:val="12"/>
+                      </w:rPr>
+                    </w:pPr>
+                    <w:r>
+                      <w:rPr>
+                        <w:rFonts w:ascii="Calibri" w:eastAsia="Calibri" w:hAnsi="Calibri" w:cs="Calibri"/>
+                        <w:noProof/>
+                        <w:color w:val="FF0000"/>
+                        <w:sz w:val="12"/>
+                        <w:szCs w:val="12"/>
+                      </w:rPr>
+                      <w:t>Classification: Controlled</w:t>
+                    </w:r>
+                  </w:p>
+                </w:txbxContent>
+              </v:textbox>
+              <w10:wrap anchorx="page" anchory="page"/>
+            </v:shape>
+          </w:pict>
+        </mc:Fallback>
+      </mc:AlternateContent>
+    </w:r>
+  </w:p>
+</w:ftr>
+</file>
+
+<file path=word/footnotes.xml><?xml version="1.0" encoding="utf-8"?>
+<w:footnotes xmlns:wpc="http://schemas.microsoft.com/office/word/2010/wordprocessingCanvas" xmlns:cx="http://schemas.microsoft.com/office/drawing/2014/chartex" xmlns:cx1="http://schemas.microsoft.com/office/drawing/2015/9/8/chartex" xmlns:cx2="http://schemas.microsoft.com/office/drawing/2015/10/21/chartex" xmlns:cx3="http://schemas.microsoft.com/office/drawing/2016/5/9/chartex" xmlns:cx4="http://schemas.microsoft.com/office/drawing/2016/5/10/chartex" xmlns:cx5="http://schemas.microsoft.com/office/drawing/2016/5/11/chartex" xmlns:cx6="http://schemas.microsoft.com/office/drawing/2016/5/12/chartex" xmlns:cx7="http://schemas.microsoft.com/office/drawing/2016/5/13/chartex" xmlns:cx8="http://schemas.microsoft.com/office/drawing/2016/5/14/chartex" xmlns:mc="http://schemas.openxmlformats.org/markup-compatibility/2006" xmlns:aink="http://schemas.microsoft.com/office/drawing/2016/ink" xmlns:am3d="http://schemas.microsoft.com/office/drawing/2017/model3d" xmlns:o="urn:schemas-microsoft-com:office:office" xmlns:oel="http://schemas.microsoft.com/office/2019/extlst" xmlns:r="http://schemas.openxmlformats.org/officeDocument/2006/relationships" xmlns:m="http://schemas.openxmlformats.org/officeDocument/2006/math" xmlns:v="urn:schemas-microsoft-com:vml" xmlns:wp14="http://schemas.microsoft.com/office/word/2010/wordprocessingDrawing" xmlns:wp="http://schemas.openxmlformats.org/drawingml/2006/wordprocessingDrawing" xmlns:w10="urn:schemas-microsoft-com:office:word" xmlns:w="http://schemas.openxmlformats.org/wordprocessingml/2006/main" xmlns:w14="http://schemas.microsoft.com/office/word/2010/wordml" xmlns:w15="http://schemas.microsoft.com/office/word/2012/wordml" xmlns:w16cex="http://schemas.microsoft.com/office/word/2018/wordml/cex" xmlns:w16cid="http://schemas.microsoft.com/office/word/2016/wordml/cid" xmlns:w16="http://schemas.microsoft.com/office/word/2018/wordml" xmlns:w16sdtdh="http://schemas.microsoft.com/office/word/2020/wordml/sdtdatahash" xmlns:w16se="http://schemas.microsoft.com/office/word/2015/wordml/symex" xmlns:wpg="http://schemas.microsoft.com/office/word/2010/wordprocessingGroup" xmlns:wpi="http://schemas.microsoft.com/office/word/2010/wordprocessingInk" xmlns:wne="http://schemas.microsoft.com/office/word/2006/wordml" xmlns:wps="http://schemas.microsoft.com/office/word/2010/wordprocessingShape" mc:Ignorable="w14 w15 w16se w16cid w16 w16cex w16sdtdh wp14">
+  <w:footnote w:type="separator" w:id="-1">
+    <w:p>
+      <w:r>
+        <w:separator/>
+      </w:r>
+    </w:p>
+  </w:footnote>
+  <w:footnote w:type="continuationSeparator" w:id="0">
+    <w:p>
+      <w:r>
+        <w:continuationSeparator/>
+      </w:r>
+    </w:p>
+  </w:footnote>
+</w:footnotes>
 </file>
 
 <file path=word/styles.xml><?xml version="1.0" encoding="utf-8"?>
@@ -1454,6 +1747,27 @@
       <w:szCs w:val="20"/>
     </w:rPr>
   </w:style>
+  <w:style w:type="paragraph" w:styleId="Footer">
+    <w:name w:val="footer"/>
+    <w:basedOn w:val="Normal"/>
+    <w:link w:val="FooterChar"/>
+    <w:uiPriority w:val="99"/>
+    <w:unhideWhenUsed/>
+    <w:rsid w:val="00C73C0A"/>
+    <w:pPr>
+      <w:tabs>
+        <w:tab w:val="center" w:pos="4513"/>
+        <w:tab w:val="right" w:pos="9026"/>
+      </w:tabs>
+    </w:pPr>
+  </w:style>
+  <w:style w:type="character" w:customStyle="1" w:styleId="FooterChar">
+    <w:name w:val="Footer Char"/>
+    <w:basedOn w:val="DefaultParagraphFont"/>
+    <w:link w:val="Footer"/>
+    <w:uiPriority w:val="99"/>
+    <w:rsid w:val="00C73C0A"/>
+  </w:style>
 </w:styles>
 </file>
 
@@ -1750,4 +2064,10 @@
     </a:ext>
   </a:extLst>
 </a:theme>
+</file>
+
+<file path=docMetadata/LabelInfo.xml><?xml version="1.0" encoding="utf-8"?>
+<clbl:labelList xmlns:clbl="http://schemas.microsoft.com/office/2020/mipLabelMetadata">
+  <clbl:label id="{95c71a0f-75e1-4c8f-90e2-641c9351dd98}" enabled="1" method="Standard" siteId="{3e0088dc-0629-4ae6-aa8c-813e7a296f50}" contentBits="2" removed="0"/>
+</clbl:labelList>
 </file>
</xml_diff>

<commit_message>
CIV-10180 The word date removed as requested by PO.
</commit_message>
<xml_diff>
--- a/docker/docmosis/templates/CV-UNS-HRN-ENG-01247.docx
+++ b/docker/docmosis/templates/CV-UNS-HRN-ENG-01247.docx
@@ -239,7 +239,27 @@
                 <w:sz w:val="28"/>
                 <w:szCs w:val="28"/>
               </w:rPr>
-              <w:t>&lt;&lt;caseNumber&gt;&gt;</w:t>
+              <w:t>&lt;&lt;</w:t>
+            </w:r>
+            <w:proofErr w:type="spellStart"/>
+            <w:r>
+              <w:rPr>
+                <w:rFonts w:ascii="GDSTransportWebsite" w:hAnsi="GDSTransportWebsite" w:cs="Arial"/>
+                <w:color w:val="595959" w:themeColor="text1" w:themeTint="A6"/>
+                <w:sz w:val="28"/>
+                <w:szCs w:val="28"/>
+              </w:rPr>
+              <w:t>caseNumber</w:t>
+            </w:r>
+            <w:proofErr w:type="spellEnd"/>
+            <w:r>
+              <w:rPr>
+                <w:rFonts w:ascii="GDSTransportWebsite" w:hAnsi="GDSTransportWebsite" w:cs="Arial"/>
+                <w:color w:val="595959" w:themeColor="text1" w:themeTint="A6"/>
+                <w:sz w:val="28"/>
+                <w:szCs w:val="28"/>
+              </w:rPr>
+              <w:t>&gt;&gt;</w:t>
             </w:r>
           </w:p>
         </w:tc>
@@ -445,7 +465,23 @@
                 <w:rFonts w:ascii="GDSTransportWebsite" w:hAnsi="GDSTransportWebsite"/>
                 <w:color w:val="60686D"/>
               </w:rPr>
-              <w:t xml:space="preserve"> &lt;&lt;claimantReferenceNumber&gt;&gt;</w:t>
+              <w:t xml:space="preserve"> &lt;&lt;</w:t>
+            </w:r>
+            <w:proofErr w:type="spellStart"/>
+            <w:r>
+              <w:rPr>
+                <w:rFonts w:ascii="GDSTransportWebsite" w:hAnsi="GDSTransportWebsite"/>
+                <w:color w:val="60686D"/>
+              </w:rPr>
+              <w:t>claimantReferenceNumber</w:t>
+            </w:r>
+            <w:proofErr w:type="spellEnd"/>
+            <w:r>
+              <w:rPr>
+                <w:rFonts w:ascii="GDSTransportWebsite" w:hAnsi="GDSTransportWebsite"/>
+                <w:color w:val="60686D"/>
+              </w:rPr>
+              <w:t>&gt;&gt;</w:t>
             </w:r>
           </w:p>
         </w:tc>
@@ -482,7 +518,23 @@
                 <w:rFonts w:ascii="GDSTransportWebsite" w:hAnsi="GDSTransportWebsite"/>
                 <w:color w:val="60686D"/>
               </w:rPr>
-              <w:t xml:space="preserve"> &lt;&lt;defendantRefNumber&gt;&gt; </w:t>
+              <w:t xml:space="preserve"> &lt;&lt;</w:t>
+            </w:r>
+            <w:proofErr w:type="spellStart"/>
+            <w:r>
+              <w:rPr>
+                <w:rFonts w:ascii="GDSTransportWebsite" w:hAnsi="GDSTransportWebsite"/>
+                <w:color w:val="60686D"/>
+              </w:rPr>
+              <w:t>defendantRefNumber</w:t>
+            </w:r>
+            <w:proofErr w:type="spellEnd"/>
+            <w:r>
+              <w:rPr>
+                <w:rFonts w:ascii="GDSTransportWebsite" w:hAnsi="GDSTransportWebsite"/>
+                <w:color w:val="60686D"/>
+              </w:rPr>
+              <w:t xml:space="preserve">&gt;&gt; </w:t>
             </w:r>
             <w:r>
               <w:rPr>
@@ -558,98 +610,63 @@
           <w:sz w:val="16"/>
           <w:szCs w:val="16"/>
         </w:rPr>
-        <w:t>&lt;&lt;cs_trialReadyAccepted&gt;&gt;</w:t>
-      </w:r>
-      <w:r>
-        <w:t xml:space="preserve">It has been confirmed that this case is </w:t>
-      </w:r>
-      <w:r>
-        <w:t>ready for trial and the arrangement</w:t>
-      </w:r>
-      <w:r>
-        <w:t>s</w:t>
-      </w:r>
-      <w:r>
-        <w:t xml:space="preserve"> have been confirmed</w:t>
-      </w:r>
-      <w:r>
-        <w:t>.</w:t>
-      </w:r>
-    </w:p>
-    <w:p/>
-    <w:p>
-      <w:r>
-        <w:t>You can view your and the other party’s trial arrangements in the documents in the case details.</w:t>
-      </w:r>
-    </w:p>
-    <w:p/>
-    <w:p>
-      <w:r>
-        <w:t xml:space="preserve">If there are any additional changes between now and the </w:t>
-      </w:r>
-      <w:r>
-        <w:t>trial</w:t>
-      </w:r>
-      <w:r>
-        <w:t xml:space="preserve"> date you will need to make an application as soon as possible and pay the appropriate fees. </w:t>
-      </w:r>
+        <w:t>&lt;&lt;</w:t>
+      </w:r>
+      <w:proofErr w:type="spellStart"/>
       <w:r>
         <w:rPr>
           <w:rFonts w:cstheme="minorHAnsi"/>
           <w:sz w:val="16"/>
           <w:szCs w:val="16"/>
         </w:rPr>
-        <w:t>&lt;&lt;es_trialReadyAccepted&gt;&gt;</w:t>
-      </w:r>
-    </w:p>
-    <w:p/>
-    <w:p>
+        <w:t>cs_trialReadyAccepted</w:t>
+      </w:r>
+      <w:proofErr w:type="spellEnd"/>
       <w:r>
         <w:rPr>
           <w:rFonts w:cstheme="minorHAnsi"/>
           <w:sz w:val="16"/>
           <w:szCs w:val="16"/>
         </w:rPr>
-        <w:t>&lt;&lt;cs_trialReadyDeclined&gt;&gt;</w:t>
+        <w:t>&gt;&gt;</w:t>
       </w:r>
       <w:r>
         <w:t xml:space="preserve">It has been confirmed that this case is </w:t>
       </w:r>
       <w:r>
-        <w:t>not ready for trial, but the arrangements have been confirmed.</w:t>
-      </w:r>
-      <w:r>
-        <w:t xml:space="preserve"> </w:t>
+        <w:t>ready for trial and the arrangement</w:t>
+      </w:r>
+      <w:r>
+        <w:t>s</w:t>
+      </w:r>
+      <w:r>
+        <w:t xml:space="preserve"> have been confirmed</w:t>
+      </w:r>
+      <w:r>
+        <w:t>.</w:t>
       </w:r>
     </w:p>
     <w:p/>
     <w:p>
       <w:r>
-        <w:t xml:space="preserve">You can view your and the other party’s trial arrangements in documents in the case details. If there are any changes to the arrangements between now and the </w:t>
-      </w:r>
-      <w:r>
-        <w:t>trial</w:t>
-      </w:r>
-      <w:r>
-        <w:t xml:space="preserve"> date you will need to make an application as soon as possible and pay the appropriate fees.</w:t>
+        <w:t>You can view your and the other party’s trial arrangements in the documents in the case details.</w:t>
       </w:r>
     </w:p>
     <w:p/>
     <w:p>
       <w:r>
-        <w:t xml:space="preserve">The trial will go ahead as planned on the specified date unless a judge makes an order changing the date of the </w:t>
-      </w:r>
+        <w:t xml:space="preserve">If there are any additional changes between now and the </w:t>
+      </w:r>
+      <w:proofErr w:type="gramStart"/>
       <w:r>
         <w:t>trial</w:t>
       </w:r>
-      <w:r>
-        <w:t xml:space="preserve">. If you want the date of the </w:t>
-      </w:r>
-      <w:r>
-        <w:t>trial</w:t>
-      </w:r>
-      <w:r>
-        <w:t xml:space="preserve"> to be changed (or any other order to make the case ready for trial) you will need to make an application to the court and pay the appropriate fees. </w:t>
+      <w:proofErr w:type="gramEnd"/>
+      <w:r>
+        <w:t xml:space="preserve"> </w:t>
+      </w:r>
+      <w:r>
+        <w:t xml:space="preserve">you will need to make an application as soon as possible and pay the appropriate fees. </w:t>
       </w:r>
       <w:r>
         <w:rPr>
@@ -657,7 +674,121 @@
           <w:sz w:val="16"/>
           <w:szCs w:val="16"/>
         </w:rPr>
-        <w:t>&lt;&lt;es_trialReadyDeclined&gt;&gt;</w:t>
+        <w:t>&lt;&lt;</w:t>
+      </w:r>
+      <w:proofErr w:type="spellStart"/>
+      <w:r>
+        <w:rPr>
+          <w:rFonts w:cstheme="minorHAnsi"/>
+          <w:sz w:val="16"/>
+          <w:szCs w:val="16"/>
+        </w:rPr>
+        <w:t>es_trialReadyAccepted</w:t>
+      </w:r>
+      <w:proofErr w:type="spellEnd"/>
+      <w:r>
+        <w:rPr>
+          <w:rFonts w:cstheme="minorHAnsi"/>
+          <w:sz w:val="16"/>
+          <w:szCs w:val="16"/>
+        </w:rPr>
+        <w:t>&gt;&gt;</w:t>
+      </w:r>
+    </w:p>
+    <w:p/>
+    <w:p>
+      <w:r>
+        <w:rPr>
+          <w:rFonts w:cstheme="minorHAnsi"/>
+          <w:sz w:val="16"/>
+          <w:szCs w:val="16"/>
+        </w:rPr>
+        <w:t>&lt;&lt;</w:t>
+      </w:r>
+      <w:proofErr w:type="spellStart"/>
+      <w:r>
+        <w:rPr>
+          <w:rFonts w:cstheme="minorHAnsi"/>
+          <w:sz w:val="16"/>
+          <w:szCs w:val="16"/>
+        </w:rPr>
+        <w:t>cs_trialReadyDeclined</w:t>
+      </w:r>
+      <w:proofErr w:type="spellEnd"/>
+      <w:r>
+        <w:rPr>
+          <w:rFonts w:cstheme="minorHAnsi"/>
+          <w:sz w:val="16"/>
+          <w:szCs w:val="16"/>
+        </w:rPr>
+        <w:t>&gt;&gt;</w:t>
+      </w:r>
+      <w:r>
+        <w:t xml:space="preserve">It has been confirmed that this case is </w:t>
+      </w:r>
+      <w:r>
+        <w:t>not ready for trial, but the arrangements have been confirmed.</w:t>
+      </w:r>
+      <w:r>
+        <w:t xml:space="preserve"> </w:t>
+      </w:r>
+    </w:p>
+    <w:p/>
+    <w:p>
+      <w:r>
+        <w:t xml:space="preserve">You can view your and the other party’s trial arrangements in documents in the case details. If there are any changes to the arrangements between now and the </w:t>
+      </w:r>
+      <w:proofErr w:type="gramStart"/>
+      <w:r>
+        <w:t>trial</w:t>
+      </w:r>
+      <w:proofErr w:type="gramEnd"/>
+      <w:r>
+        <w:t xml:space="preserve"> you will need to make an application as soon as possible and pay the appropriate fees.</w:t>
+      </w:r>
+    </w:p>
+    <w:p/>
+    <w:p>
+      <w:r>
+        <w:t xml:space="preserve">The trial will go ahead as planned on the specified date unless a judge makes an order changing the date of the </w:t>
+      </w:r>
+      <w:r>
+        <w:t>trial</w:t>
+      </w:r>
+      <w:r>
+        <w:t xml:space="preserve">. If you want the date of the </w:t>
+      </w:r>
+      <w:r>
+        <w:t>trial</w:t>
+      </w:r>
+      <w:r>
+        <w:t xml:space="preserve"> to be changed (or any other order to make the case ready for trial) you will need to make an application to the court and pay the appropriate fees. </w:t>
+      </w:r>
+      <w:r>
+        <w:rPr>
+          <w:rFonts w:cstheme="minorHAnsi"/>
+          <w:sz w:val="16"/>
+          <w:szCs w:val="16"/>
+        </w:rPr>
+        <w:t>&lt;&lt;</w:t>
+      </w:r>
+      <w:proofErr w:type="spellStart"/>
+      <w:r>
+        <w:rPr>
+          <w:rFonts w:cstheme="minorHAnsi"/>
+          <w:sz w:val="16"/>
+          <w:szCs w:val="16"/>
+        </w:rPr>
+        <w:t>es_trialReadyDeclined</w:t>
+      </w:r>
+      <w:proofErr w:type="spellEnd"/>
+      <w:r>
+        <w:rPr>
+          <w:rFonts w:cstheme="minorHAnsi"/>
+          <w:sz w:val="16"/>
+          <w:szCs w:val="16"/>
+        </w:rPr>
+        <w:t>&gt;&gt;</w:t>
       </w:r>
     </w:p>
     <w:p/>
@@ -720,7 +851,21 @@
               <w:rPr>
                 <w:rFonts w:cstheme="minorHAnsi"/>
               </w:rPr>
-              <w:t>&lt;&lt;hearingRequirementsCheck&gt;&gt;</w:t>
+              <w:t>&lt;&lt;</w:t>
+            </w:r>
+            <w:proofErr w:type="spellStart"/>
+            <w:r>
+              <w:rPr>
+                <w:rFonts w:cstheme="minorHAnsi"/>
+              </w:rPr>
+              <w:t>hearingRequirementsCheck</w:t>
+            </w:r>
+            <w:proofErr w:type="spellEnd"/>
+            <w:r>
+              <w:rPr>
+                <w:rFonts w:cstheme="minorHAnsi"/>
+              </w:rPr>
+              <w:t>&gt;&gt;</w:t>
             </w:r>
           </w:p>
         </w:tc>
@@ -742,7 +887,21 @@
               <w:rPr>
                 <w:rFonts w:cstheme="minorHAnsi"/>
               </w:rPr>
-              <w:t>&lt;&lt;hearingRequirementsText&gt;&gt;</w:t>
+              <w:t>&lt;&lt;</w:t>
+            </w:r>
+            <w:proofErr w:type="spellStart"/>
+            <w:r>
+              <w:rPr>
+                <w:rFonts w:cstheme="minorHAnsi"/>
+              </w:rPr>
+              <w:t>hearingRequirementsText</w:t>
+            </w:r>
+            <w:proofErr w:type="spellEnd"/>
+            <w:r>
+              <w:rPr>
+                <w:rFonts w:cstheme="minorHAnsi"/>
+              </w:rPr>
+              <w:t>&gt;&gt;</w:t>
             </w:r>
           </w:p>
         </w:tc>
@@ -772,7 +931,21 @@
               <w:rPr>
                 <w:rFonts w:cstheme="minorHAnsi"/>
               </w:rPr>
-              <w:t>&lt;&lt;additionalInfo&gt;&gt;</w:t>
+              <w:t>&lt;&lt;</w:t>
+            </w:r>
+            <w:proofErr w:type="spellStart"/>
+            <w:r>
+              <w:rPr>
+                <w:rFonts w:cstheme="minorHAnsi"/>
+              </w:rPr>
+              <w:t>additionalInfo</w:t>
+            </w:r>
+            <w:proofErr w:type="spellEnd"/>
+            <w:r>
+              <w:rPr>
+                <w:rFonts w:cstheme="minorHAnsi"/>
+              </w:rPr>
+              <w:t>&gt;&gt;</w:t>
             </w:r>
           </w:p>
         </w:tc>

</xml_diff>

<commit_message>
CIV-10180 Reverting changes to the original template
</commit_message>
<xml_diff>
--- a/docker/docmosis/templates/CV-UNS-HRN-ENG-01247.docx
+++ b/docker/docmosis/templates/CV-UNS-HRN-ENG-01247.docx
@@ -63,7 +63,7 @@
                           </pic:cNvPicPr>
                         </pic:nvPicPr>
                         <pic:blipFill>
-                          <a:blip r:embed="rId6">
+                          <a:blip r:embed="rId4">
                             <a:extLst>
                               <a:ext uri="{28A0092B-C50C-407E-A947-70E740481C1C}">
                                 <a14:useLocalDpi xmlns:a14="http://schemas.microsoft.com/office/drawing/2010/main" val="0"/>
@@ -158,7 +158,7 @@
                           </pic:cNvPicPr>
                         </pic:nvPicPr>
                         <pic:blipFill>
-                          <a:blip r:embed="rId7">
+                          <a:blip r:embed="rId5">
                             <a:extLst>
                               <a:ext uri="{28A0092B-C50C-407E-A947-70E740481C1C}">
                                 <a14:useLocalDpi xmlns:a14="http://schemas.microsoft.com/office/drawing/2010/main" val="0"/>
@@ -634,7 +634,7 @@
         <w:t xml:space="preserve">It has been confirmed that this case is </w:t>
       </w:r>
       <w:r>
-        <w:t>ready for trial and the arrangement</w:t>
+        <w:t>ready for trial or hearing and the arrangement</w:t>
       </w:r>
       <w:r>
         <w:t>s</w:t>
@@ -655,18 +655,7 @@
     <w:p/>
     <w:p>
       <w:r>
-        <w:t xml:space="preserve">If there are any additional changes between now and the </w:t>
-      </w:r>
-      <w:proofErr w:type="gramStart"/>
-      <w:r>
-        <w:t>trial</w:t>
-      </w:r>
-      <w:proofErr w:type="gramEnd"/>
-      <w:r>
-        <w:t xml:space="preserve"> </w:t>
-      </w:r>
-      <w:r>
-        <w:t xml:space="preserve">you will need to make an application as soon as possible and pay the appropriate fees. </w:t>
+        <w:t xml:space="preserve">If there are any additional changes between now and the hearing date you will need to make an application as soon as possible and pay the appropriate fees. </w:t>
       </w:r>
       <w:r>
         <w:rPr>
@@ -727,7 +716,7 @@
         <w:t xml:space="preserve">It has been confirmed that this case is </w:t>
       </w:r>
       <w:r>
-        <w:t>not ready for trial, but the arrangements have been confirmed.</w:t>
+        <w:t>not ready for trial or hearing, but the arrangements have been confirmed.</w:t>
       </w:r>
       <w:r>
         <w:t xml:space="preserve"> </w:t>
@@ -736,33 +725,13 @@
     <w:p/>
     <w:p>
       <w:r>
-        <w:t xml:space="preserve">You can view your and the other party’s trial arrangements in documents in the case details. If there are any changes to the arrangements between now and the </w:t>
-      </w:r>
-      <w:proofErr w:type="gramStart"/>
-      <w:r>
-        <w:t>trial</w:t>
-      </w:r>
-      <w:proofErr w:type="gramEnd"/>
-      <w:r>
-        <w:t xml:space="preserve"> you will need to make an application as soon as possible and pay the appropriate fees.</w:t>
+        <w:t>You can view your and the other party’s trial arrangements in documents in the case details. If there are any changes to the arrangements between now and the hearing date you will need to make an application as soon as possible and pay the appropriate fees.</w:t>
       </w:r>
     </w:p>
     <w:p/>
     <w:p>
       <w:r>
-        <w:t xml:space="preserve">The trial will go ahead as planned on the specified date unless a judge makes an order changing the date of the </w:t>
-      </w:r>
-      <w:r>
-        <w:t>trial</w:t>
-      </w:r>
-      <w:r>
-        <w:t xml:space="preserve">. If you want the date of the </w:t>
-      </w:r>
-      <w:r>
-        <w:t>trial</w:t>
-      </w:r>
-      <w:r>
-        <w:t xml:space="preserve"> to be changed (or any other order to make the case ready for trial) you will need to make an application to the court and pay the appropriate fees. </w:t>
+        <w:t xml:space="preserve">The trial or hearing will go ahead as planned on the specified date unless a judge makes an order changing the date of the hearing. If you want the date of the hearing to be changed (or any other order to make the case ready for trial) you will need to make an application to the court and pay the appropriate fees. </w:t>
       </w:r>
       <w:r>
         <w:rPr>
@@ -804,14 +773,7 @@
           <w:b/>
           <w:bCs/>
         </w:rPr>
-        <w:t>Trial</w:t>
-      </w:r>
-      <w:r>
-        <w:rPr>
-          <w:b/>
-          <w:bCs/>
-        </w:rPr>
-        <w:t xml:space="preserve"> requirements</w:t>
+        <w:t>Hearing requirements</w:t>
       </w:r>
     </w:p>
     <w:p/>
@@ -954,9 +916,6 @@
     </w:tbl>
     <w:p/>
     <w:sectPr>
-      <w:footerReference w:type="even" r:id="rId8"/>
-      <w:footerReference w:type="default" r:id="rId9"/>
-      <w:footerReference w:type="first" r:id="rId10"/>
       <w:pgSz w:w="11906" w:h="16838"/>
       <w:pgMar w:top="1440" w:right="1440" w:bottom="1440" w:left="1440" w:header="708" w:footer="708" w:gutter="0"/>
       <w:cols w:space="708"/>
@@ -964,431 +923,6 @@
     </w:sectPr>
   </w:body>
 </w:document>
-</file>
-
-<file path=word/endnotes.xml><?xml version="1.0" encoding="utf-8"?>
-<w:endnotes xmlns:wpc="http://schemas.microsoft.com/office/word/2010/wordprocessingCanvas" xmlns:cx="http://schemas.microsoft.com/office/drawing/2014/chartex" xmlns:cx1="http://schemas.microsoft.com/office/drawing/2015/9/8/chartex" xmlns:cx2="http://schemas.microsoft.com/office/drawing/2015/10/21/chartex" xmlns:cx3="http://schemas.microsoft.com/office/drawing/2016/5/9/chartex" xmlns:cx4="http://schemas.microsoft.com/office/drawing/2016/5/10/chartex" xmlns:cx5="http://schemas.microsoft.com/office/drawing/2016/5/11/chartex" xmlns:cx6="http://schemas.microsoft.com/office/drawing/2016/5/12/chartex" xmlns:cx7="http://schemas.microsoft.com/office/drawing/2016/5/13/chartex" xmlns:cx8="http://schemas.microsoft.com/office/drawing/2016/5/14/chartex" xmlns:mc="http://schemas.openxmlformats.org/markup-compatibility/2006" xmlns:aink="http://schemas.microsoft.com/office/drawing/2016/ink" xmlns:am3d="http://schemas.microsoft.com/office/drawing/2017/model3d" xmlns:o="urn:schemas-microsoft-com:office:office" xmlns:oel="http://schemas.microsoft.com/office/2019/extlst" xmlns:r="http://schemas.openxmlformats.org/officeDocument/2006/relationships" xmlns:m="http://schemas.openxmlformats.org/officeDocument/2006/math" xmlns:v="urn:schemas-microsoft-com:vml" xmlns:wp14="http://schemas.microsoft.com/office/word/2010/wordprocessingDrawing" xmlns:wp="http://schemas.openxmlformats.org/drawingml/2006/wordprocessingDrawing" xmlns:w10="urn:schemas-microsoft-com:office:word" xmlns:w="http://schemas.openxmlformats.org/wordprocessingml/2006/main" xmlns:w14="http://schemas.microsoft.com/office/word/2010/wordml" xmlns:w15="http://schemas.microsoft.com/office/word/2012/wordml" xmlns:w16cex="http://schemas.microsoft.com/office/word/2018/wordml/cex" xmlns:w16cid="http://schemas.microsoft.com/office/word/2016/wordml/cid" xmlns:w16="http://schemas.microsoft.com/office/word/2018/wordml" xmlns:w16sdtdh="http://schemas.microsoft.com/office/word/2020/wordml/sdtdatahash" xmlns:w16se="http://schemas.microsoft.com/office/word/2015/wordml/symex" xmlns:wpg="http://schemas.microsoft.com/office/word/2010/wordprocessingGroup" xmlns:wpi="http://schemas.microsoft.com/office/word/2010/wordprocessingInk" xmlns:wne="http://schemas.microsoft.com/office/word/2006/wordml" xmlns:wps="http://schemas.microsoft.com/office/word/2010/wordprocessingShape" mc:Ignorable="w14 w15 w16se w16cid w16 w16cex w16sdtdh wp14">
-  <w:endnote w:type="separator" w:id="-1">
-    <w:p>
-      <w:r>
-        <w:separator/>
-      </w:r>
-    </w:p>
-  </w:endnote>
-  <w:endnote w:type="continuationSeparator" w:id="0">
-    <w:p>
-      <w:r>
-        <w:continuationSeparator/>
-      </w:r>
-    </w:p>
-  </w:endnote>
-</w:endnotes>
-</file>
-
-<file path=word/footer1.xml><?xml version="1.0" encoding="utf-8"?>
-<w:ftr xmlns:wpc="http://schemas.microsoft.com/office/word/2010/wordprocessingCanvas" xmlns:cx="http://schemas.microsoft.com/office/drawing/2014/chartex" xmlns:cx1="http://schemas.microsoft.com/office/drawing/2015/9/8/chartex" xmlns:cx2="http://schemas.microsoft.com/office/drawing/2015/10/21/chartex" xmlns:cx3="http://schemas.microsoft.com/office/drawing/2016/5/9/chartex" xmlns:cx4="http://schemas.microsoft.com/office/drawing/2016/5/10/chartex" xmlns:cx5="http://schemas.microsoft.com/office/drawing/2016/5/11/chartex" xmlns:cx6="http://schemas.microsoft.com/office/drawing/2016/5/12/chartex" xmlns:cx7="http://schemas.microsoft.com/office/drawing/2016/5/13/chartex" xmlns:cx8="http://schemas.microsoft.com/office/drawing/2016/5/14/chartex" xmlns:mc="http://schemas.openxmlformats.org/markup-compatibility/2006" xmlns:aink="http://schemas.microsoft.com/office/drawing/2016/ink" xmlns:am3d="http://schemas.microsoft.com/office/drawing/2017/model3d" xmlns:o="urn:schemas-microsoft-com:office:office" xmlns:oel="http://schemas.microsoft.com/office/2019/extlst" xmlns:r="http://schemas.openxmlformats.org/officeDocument/2006/relationships" xmlns:m="http://schemas.openxmlformats.org/officeDocument/2006/math" xmlns:v="urn:schemas-microsoft-com:vml" xmlns:wp14="http://schemas.microsoft.com/office/word/2010/wordprocessingDrawing" xmlns:wp="http://schemas.openxmlformats.org/drawingml/2006/wordprocessingDrawing" xmlns:w10="urn:schemas-microsoft-com:office:word" xmlns:w="http://schemas.openxmlformats.org/wordprocessingml/2006/main" xmlns:w14="http://schemas.microsoft.com/office/word/2010/wordml" xmlns:w15="http://schemas.microsoft.com/office/word/2012/wordml" xmlns:w16cex="http://schemas.microsoft.com/office/word/2018/wordml/cex" xmlns:w16cid="http://schemas.microsoft.com/office/word/2016/wordml/cid" xmlns:w16="http://schemas.microsoft.com/office/word/2018/wordml" xmlns:w16sdtdh="http://schemas.microsoft.com/office/word/2020/wordml/sdtdatahash" xmlns:w16se="http://schemas.microsoft.com/office/word/2015/wordml/symex" xmlns:wpg="http://schemas.microsoft.com/office/word/2010/wordprocessingGroup" xmlns:wpi="http://schemas.microsoft.com/office/word/2010/wordprocessingInk" xmlns:wne="http://schemas.microsoft.com/office/word/2006/wordml" xmlns:wps="http://schemas.microsoft.com/office/word/2010/wordprocessingShape" mc:Ignorable="w14 w15 w16se w16cid w16 w16cex w16sdtdh wp14">
-  <w:p>
-    <w:pPr>
-      <w:pStyle w:val="Footer"/>
-    </w:pPr>
-    <w:r>
-      <w:rPr>
-        <w:noProof/>
-      </w:rPr>
-      <mc:AlternateContent>
-        <mc:Choice Requires="wps">
-          <w:drawing>
-            <wp:anchor distT="0" distB="0" distL="0" distR="0" simplePos="0" relativeHeight="251659264" behindDoc="0" locked="0" layoutInCell="1" allowOverlap="1" wp14:anchorId="3BD24637" wp14:editId="539A6FB9">
-              <wp:simplePos x="635" y="635"/>
-              <wp:positionH relativeFrom="page">
-                <wp:align>left</wp:align>
-              </wp:positionH>
-              <wp:positionV relativeFrom="page">
-                <wp:align>bottom</wp:align>
-              </wp:positionV>
-              <wp:extent cx="443865" cy="443865"/>
-              <wp:effectExtent l="0" t="0" r="6350" b="0"/>
-              <wp:wrapNone/>
-              <wp:docPr id="4" name="Text Box 4" descr="Classification: Controlled">
-                <a:extLst xmlns:a="http://schemas.openxmlformats.org/drawingml/2006/main">
-                  <a:ext uri="{5AE41FA2-C0FF-4470-9BD4-5FADCA87CBE2}">
-                    <aclsh:classification xmlns:aclsh="http://schemas.microsoft.com/office/drawing/2020/classificationShape" classificationOutcomeType="ftr"/>
-                  </a:ext>
-                </a:extLst>
-              </wp:docPr>
-              <wp:cNvGraphicFramePr/>
-              <a:graphic xmlns:a="http://schemas.openxmlformats.org/drawingml/2006/main">
-                <a:graphicData uri="http://schemas.microsoft.com/office/word/2010/wordprocessingShape">
-                  <wps:wsp>
-                    <wps:cNvSpPr txBox="1"/>
-                    <wps:spPr>
-                      <a:xfrm>
-                        <a:off x="0" y="0"/>
-                        <a:ext cx="443865" cy="443865"/>
-                      </a:xfrm>
-                      <a:prstGeom prst="rect">
-                        <a:avLst/>
-                      </a:prstGeom>
-                      <a:noFill/>
-                      <a:ln>
-                        <a:noFill/>
-                      </a:ln>
-                    </wps:spPr>
-                    <wps:txbx>
-                      <w:txbxContent>
-                        <w:p>
-                          <w:pPr>
-                            <w:rPr>
-                              <w:rFonts w:ascii="Calibri" w:eastAsia="Calibri" w:hAnsi="Calibri" w:cs="Calibri"/>
-                              <w:noProof/>
-                              <w:color w:val="FF0000"/>
-                              <w:sz w:val="12"/>
-                              <w:szCs w:val="12"/>
-                            </w:rPr>
-                          </w:pPr>
-                          <w:r>
-                            <w:rPr>
-                              <w:rFonts w:ascii="Calibri" w:eastAsia="Calibri" w:hAnsi="Calibri" w:cs="Calibri"/>
-                              <w:noProof/>
-                              <w:color w:val="FF0000"/>
-                              <w:sz w:val="12"/>
-                              <w:szCs w:val="12"/>
-                            </w:rPr>
-                            <w:t>Classification: Controlled</w:t>
-                          </w:r>
-                        </w:p>
-                      </w:txbxContent>
-                    </wps:txbx>
-                    <wps:bodyPr rot="0" spcFirstLastPara="0" vertOverflow="overflow" horzOverflow="overflow" vert="horz" wrap="none" lIns="254000" tIns="0" rIns="0" bIns="190500" numCol="1" spcCol="0" rtlCol="0" fromWordArt="0" anchor="b" anchorCtr="0" forceAA="0" compatLnSpc="1">
-                      <a:prstTxWarp prst="textNoShape">
-                        <a:avLst/>
-                      </a:prstTxWarp>
-                      <a:spAutoFit/>
-                    </wps:bodyPr>
-                  </wps:wsp>
-                </a:graphicData>
-              </a:graphic>
-            </wp:anchor>
-          </w:drawing>
-        </mc:Choice>
-        <mc:Fallback>
-          <w:pict>
-            <v:shapetype w14:anchorId="3BD24637" id="_x0000_t202" coordsize="21600,21600" o:spt="202" path="m,l,21600r21600,l21600,xe">
-              <v:stroke joinstyle="miter"/>
-              <v:path gradientshapeok="t" o:connecttype="rect"/>
-            </v:shapetype>
-            <v:shape id="Text Box 4" o:spid="_x0000_s1026" type="#_x0000_t202" alt="Classification: Controlled" style="position:absolute;margin-left:0;margin-top:0;width:34.95pt;height:34.95pt;z-index:251659264;visibility:visible;mso-wrap-style:none;mso-wrap-distance-left:0;mso-wrap-distance-top:0;mso-wrap-distance-right:0;mso-wrap-distance-bottom:0;mso-position-horizontal:left;mso-position-horizontal-relative:page;mso-position-vertical:bottom;mso-position-vertical-relative:page;v-text-anchor:bottom" o:gfxdata="UEsDBBQABgAIAAAAIQC2gziS/gAAAOEBAAATAAAAW0NvbnRlbnRfVHlwZXNdLnhtbJSRQU7DMBBF&#10;90jcwfIWJU67QAgl6YK0S0CoHGBkTxKLZGx5TGhvj5O2G0SRWNoz/78nu9wcxkFMGNg6quQqL6RA&#10;0s5Y6ir5vt9lD1JwBDIwOMJKHpHlpr69KfdHjyxSmriSfYz+USnWPY7AufNIadK6MEJMx9ApD/oD&#10;OlTrorhX2lFEilmcO2RdNtjC5xDF9pCuTyYBB5bi6bQ4syoJ3g9WQ0ymaiLzg5KdCXlKLjvcW893&#10;SUOqXwnz5DrgnHtJTxOsQfEKIT7DmDSUCaxw7Rqn8787ZsmRM9e2VmPeBN4uqYvTtW7jvijg9N/y&#10;JsXecLq0q+WD6m8AAAD//wMAUEsDBBQABgAIAAAAIQA4/SH/1gAAAJQBAAALAAAAX3JlbHMvLnJl&#10;bHOkkMFqwzAMhu+DvYPRfXGawxijTi+j0GvpHsDYimMaW0Yy2fr2M4PBMnrbUb/Q94l/f/hMi1qR&#10;JVI2sOt6UJgd+ZiDgffL8ekFlFSbvV0oo4EbChzGx4f9GRdb25HMsYhqlCwG5lrLq9biZkxWOiqY&#10;22YiTra2kYMu1l1tQD30/bPm3wwYN0x18gb45AdQl1tp5j/sFB2T0FQ7R0nTNEV3j6o9feQzro1i&#10;OWA14Fm+Q8a1a8+Bvu/d/dMb2JY5uiPbhG/ktn4cqGU/er3pcvwCAAD//wMAUEsDBBQABgAIAAAA&#10;IQD1e87LCwIAABoEAAAOAAAAZHJzL2Uyb0RvYy54bWysU01v2zAMvQ/YfxB0X+xkSdEacYqsRYYB&#10;QVsgHXpWZCk2IImCpMTOfv0o2U62bqdhF/mJpPnx+LS877QiJ+F8A6ak00lOiTAcqsYcSvr9dfPp&#10;lhIfmKmYAiNKehae3q8+fli2thAzqEFVwhFMYnzR2pLWIdgiyzyvhWZ+AlYYdEpwmgW8ukNWOdZi&#10;dq2yWZ7fZC24yjrgwnu0PvZOukr5pRQ8PEvpRSCqpNhbSKdL5z6e2WrJioNjtm740Ab7hy40awwW&#10;vaR6ZIGRo2v+SKUb7sCDDBMOOgMpGy7SDDjNNH83za5mVqRZkBxvLzT5/5eWP5129sWR0H2BDhcY&#10;CWmtLzwa4zyddDp+sVOCfqTwfKFNdIFwNM7nn29vFpRwdA0Ys2TXn63z4asATSIoqcOtJLLYaetD&#10;HzqGxFoGNo1SaTPK/GbAnNGSXTuMKHT7bmh7D9UZp3HQL9pbvmmw5pb58MIcbhYHQLWGZzykgrak&#10;MCBKanA//maP8Ug4eilpUSklNShlStQ3g4uYLeZ5HpWVbgjcCPYJTO/yRfSbo34AFOEU34PlCcbg&#10;oEYoHeg3FPM6VkMXMxxrlnQ/wofQ6xYfAxfrdQpCEVkWtmZneUwdyYpMvnZvzNmB7oB7eoJRS6x4&#10;x3ofG//0dn0MyH1aSSS2Z3PgGwWYljo8lqjwX+8p6vqkVz8BAAD//wMAUEsDBBQABgAIAAAAIQDY&#10;bTz+1wAAAAMBAAAPAAAAZHJzL2Rvd25yZXYueG1sTI9PT8MwDMXvSHyHyEjcWMoOFStNp4l/4kqZ&#10;BEe38ZpqjVPqbCvfngAHuPjJetZ7P5fr2Q/qSJP0gQ1cLzJQxG2wPXcGtq+PVzegJCJbHAKTgU8S&#10;WFfnZyUWNpz4hY517FQKYSnQgItxLLSW1pFHWYSROHm7MHmMaZ06bSc8pXA/6GWW5dpjz6nB4Uh3&#10;jtp9ffAG8vunjRvf8veP3VKepQn7WIcHYy4v5s0tqEhz/DuGb/yEDlViasKBrajBQHok/szk5asV&#10;qOZXdVXq/+zVFwAAAP//AwBQSwECLQAUAAYACAAAACEAtoM4kv4AAADhAQAAEwAAAAAAAAAAAAAA&#10;AAAAAAAAW0NvbnRlbnRfVHlwZXNdLnhtbFBLAQItABQABgAIAAAAIQA4/SH/1gAAAJQBAAALAAAA&#10;AAAAAAAAAAAAAC8BAABfcmVscy8ucmVsc1BLAQItABQABgAIAAAAIQD1e87LCwIAABoEAAAOAAAA&#10;AAAAAAAAAAAAAC4CAABkcnMvZTJvRG9jLnhtbFBLAQItABQABgAIAAAAIQDYbTz+1wAAAAMBAAAP&#10;AAAAAAAAAAAAAAAAAGUEAABkcnMvZG93bnJldi54bWxQSwUGAAAAAAQABADzAAAAaQUAAAAA&#10;" filled="f" stroked="f">
-              <v:fill o:detectmouseclick="t"/>
-              <v:textbox style="mso-fit-shape-to-text:t" inset="20pt,0,0,15pt">
-                <w:txbxContent>
-                  <w:p>
-                    <w:pPr>
-                      <w:rPr>
-                        <w:rFonts w:ascii="Calibri" w:eastAsia="Calibri" w:hAnsi="Calibri" w:cs="Calibri"/>
-                        <w:noProof/>
-                        <w:color w:val="FF0000"/>
-                        <w:sz w:val="12"/>
-                        <w:szCs w:val="12"/>
-                      </w:rPr>
-                    </w:pPr>
-                    <w:r>
-                      <w:rPr>
-                        <w:rFonts w:ascii="Calibri" w:eastAsia="Calibri" w:hAnsi="Calibri" w:cs="Calibri"/>
-                        <w:noProof/>
-                        <w:color w:val="FF0000"/>
-                        <w:sz w:val="12"/>
-                        <w:szCs w:val="12"/>
-                      </w:rPr>
-                      <w:t>Classification: Controlled</w:t>
-                    </w:r>
-                  </w:p>
-                </w:txbxContent>
-              </v:textbox>
-              <w10:wrap anchorx="page" anchory="page"/>
-            </v:shape>
-          </w:pict>
-        </mc:Fallback>
-      </mc:AlternateContent>
-    </w:r>
-  </w:p>
-</w:ftr>
-</file>
-
-<file path=word/footer2.xml><?xml version="1.0" encoding="utf-8"?>
-<w:ftr xmlns:wpc="http://schemas.microsoft.com/office/word/2010/wordprocessingCanvas" xmlns:cx="http://schemas.microsoft.com/office/drawing/2014/chartex" xmlns:cx1="http://schemas.microsoft.com/office/drawing/2015/9/8/chartex" xmlns:cx2="http://schemas.microsoft.com/office/drawing/2015/10/21/chartex" xmlns:cx3="http://schemas.microsoft.com/office/drawing/2016/5/9/chartex" xmlns:cx4="http://schemas.microsoft.com/office/drawing/2016/5/10/chartex" xmlns:cx5="http://schemas.microsoft.com/office/drawing/2016/5/11/chartex" xmlns:cx6="http://schemas.microsoft.com/office/drawing/2016/5/12/chartex" xmlns:cx7="http://schemas.microsoft.com/office/drawing/2016/5/13/chartex" xmlns:cx8="http://schemas.microsoft.com/office/drawing/2016/5/14/chartex" xmlns:mc="http://schemas.openxmlformats.org/markup-compatibility/2006" xmlns:aink="http://schemas.microsoft.com/office/drawing/2016/ink" xmlns:am3d="http://schemas.microsoft.com/office/drawing/2017/model3d" xmlns:o="urn:schemas-microsoft-com:office:office" xmlns:oel="http://schemas.microsoft.com/office/2019/extlst" xmlns:r="http://schemas.openxmlformats.org/officeDocument/2006/relationships" xmlns:m="http://schemas.openxmlformats.org/officeDocument/2006/math" xmlns:v="urn:schemas-microsoft-com:vml" xmlns:wp14="http://schemas.microsoft.com/office/word/2010/wordprocessingDrawing" xmlns:wp="http://schemas.openxmlformats.org/drawingml/2006/wordprocessingDrawing" xmlns:w10="urn:schemas-microsoft-com:office:word" xmlns:w="http://schemas.openxmlformats.org/wordprocessingml/2006/main" xmlns:w14="http://schemas.microsoft.com/office/word/2010/wordml" xmlns:w15="http://schemas.microsoft.com/office/word/2012/wordml" xmlns:w16cex="http://schemas.microsoft.com/office/word/2018/wordml/cex" xmlns:w16cid="http://schemas.microsoft.com/office/word/2016/wordml/cid" xmlns:w16="http://schemas.microsoft.com/office/word/2018/wordml" xmlns:w16sdtdh="http://schemas.microsoft.com/office/word/2020/wordml/sdtdatahash" xmlns:w16se="http://schemas.microsoft.com/office/word/2015/wordml/symex" xmlns:wpg="http://schemas.microsoft.com/office/word/2010/wordprocessingGroup" xmlns:wpi="http://schemas.microsoft.com/office/word/2010/wordprocessingInk" xmlns:wne="http://schemas.microsoft.com/office/word/2006/wordml" xmlns:wps="http://schemas.microsoft.com/office/word/2010/wordprocessingShape" mc:Ignorable="w14 w15 w16se w16cid w16 w16cex w16sdtdh wp14">
-  <w:p>
-    <w:pPr>
-      <w:pStyle w:val="Footer"/>
-    </w:pPr>
-    <w:r>
-      <w:rPr>
-        <w:noProof/>
-      </w:rPr>
-      <mc:AlternateContent>
-        <mc:Choice Requires="wps">
-          <w:drawing>
-            <wp:anchor distT="0" distB="0" distL="0" distR="0" simplePos="0" relativeHeight="251660288" behindDoc="0" locked="0" layoutInCell="1" allowOverlap="1" wp14:anchorId="17AB414A" wp14:editId="3D0AAA86">
-              <wp:simplePos x="914400" y="10058400"/>
-              <wp:positionH relativeFrom="page">
-                <wp:align>left</wp:align>
-              </wp:positionH>
-              <wp:positionV relativeFrom="page">
-                <wp:align>bottom</wp:align>
-              </wp:positionV>
-              <wp:extent cx="443865" cy="443865"/>
-              <wp:effectExtent l="0" t="0" r="6350" b="0"/>
-              <wp:wrapNone/>
-              <wp:docPr id="5" name="Text Box 5" descr="Classification: Controlled">
-                <a:extLst xmlns:a="http://schemas.openxmlformats.org/drawingml/2006/main">
-                  <a:ext uri="{5AE41FA2-C0FF-4470-9BD4-5FADCA87CBE2}">
-                    <aclsh:classification xmlns:aclsh="http://schemas.microsoft.com/office/drawing/2020/classificationShape" classificationOutcomeType="ftr"/>
-                  </a:ext>
-                </a:extLst>
-              </wp:docPr>
-              <wp:cNvGraphicFramePr/>
-              <a:graphic xmlns:a="http://schemas.openxmlformats.org/drawingml/2006/main">
-                <a:graphicData uri="http://schemas.microsoft.com/office/word/2010/wordprocessingShape">
-                  <wps:wsp>
-                    <wps:cNvSpPr txBox="1"/>
-                    <wps:spPr>
-                      <a:xfrm>
-                        <a:off x="0" y="0"/>
-                        <a:ext cx="443865" cy="443865"/>
-                      </a:xfrm>
-                      <a:prstGeom prst="rect">
-                        <a:avLst/>
-                      </a:prstGeom>
-                      <a:noFill/>
-                      <a:ln>
-                        <a:noFill/>
-                      </a:ln>
-                    </wps:spPr>
-                    <wps:txbx>
-                      <w:txbxContent>
-                        <w:p>
-                          <w:pPr>
-                            <w:rPr>
-                              <w:rFonts w:ascii="Calibri" w:eastAsia="Calibri" w:hAnsi="Calibri" w:cs="Calibri"/>
-                              <w:noProof/>
-                              <w:color w:val="FF0000"/>
-                              <w:sz w:val="12"/>
-                              <w:szCs w:val="12"/>
-                            </w:rPr>
-                          </w:pPr>
-                          <w:r>
-                            <w:rPr>
-                              <w:rFonts w:ascii="Calibri" w:eastAsia="Calibri" w:hAnsi="Calibri" w:cs="Calibri"/>
-                              <w:noProof/>
-                              <w:color w:val="FF0000"/>
-                              <w:sz w:val="12"/>
-                              <w:szCs w:val="12"/>
-                            </w:rPr>
-                            <w:t>Classification: Controlled</w:t>
-                          </w:r>
-                        </w:p>
-                      </w:txbxContent>
-                    </wps:txbx>
-                    <wps:bodyPr rot="0" spcFirstLastPara="0" vertOverflow="overflow" horzOverflow="overflow" vert="horz" wrap="none" lIns="254000" tIns="0" rIns="0" bIns="190500" numCol="1" spcCol="0" rtlCol="0" fromWordArt="0" anchor="b" anchorCtr="0" forceAA="0" compatLnSpc="1">
-                      <a:prstTxWarp prst="textNoShape">
-                        <a:avLst/>
-                      </a:prstTxWarp>
-                      <a:spAutoFit/>
-                    </wps:bodyPr>
-                  </wps:wsp>
-                </a:graphicData>
-              </a:graphic>
-            </wp:anchor>
-          </w:drawing>
-        </mc:Choice>
-        <mc:Fallback>
-          <w:pict>
-            <v:shapetype w14:anchorId="17AB414A" id="_x0000_t202" coordsize="21600,21600" o:spt="202" path="m,l,21600r21600,l21600,xe">
-              <v:stroke joinstyle="miter"/>
-              <v:path gradientshapeok="t" o:connecttype="rect"/>
-            </v:shapetype>
-            <v:shape id="Text Box 5" o:spid="_x0000_s1027" type="#_x0000_t202" alt="Classification: Controlled" style="position:absolute;margin-left:0;margin-top:0;width:34.95pt;height:34.95pt;z-index:251660288;visibility:visible;mso-wrap-style:none;mso-wrap-distance-left:0;mso-wrap-distance-top:0;mso-wrap-distance-right:0;mso-wrap-distance-bottom:0;mso-position-horizontal:left;mso-position-horizontal-relative:page;mso-position-vertical:bottom;mso-position-vertical-relative:page;v-text-anchor:bottom" o:gfxdata="UEsDBBQABgAIAAAAIQC2gziS/gAAAOEBAAATAAAAW0NvbnRlbnRfVHlwZXNdLnhtbJSRQU7DMBBF&#10;90jcwfIWJU67QAgl6YK0S0CoHGBkTxKLZGx5TGhvj5O2G0SRWNoz/78nu9wcxkFMGNg6quQqL6RA&#10;0s5Y6ir5vt9lD1JwBDIwOMJKHpHlpr69KfdHjyxSmriSfYz+USnWPY7AufNIadK6MEJMx9ApD/oD&#10;OlTrorhX2lFEilmcO2RdNtjC5xDF9pCuTyYBB5bi6bQ4syoJ3g9WQ0ymaiLzg5KdCXlKLjvcW893&#10;SUOqXwnz5DrgnHtJTxOsQfEKIT7DmDSUCaxw7Rqn8787ZsmRM9e2VmPeBN4uqYvTtW7jvijg9N/y&#10;JsXecLq0q+WD6m8AAAD//wMAUEsDBBQABgAIAAAAIQA4/SH/1gAAAJQBAAALAAAAX3JlbHMvLnJl&#10;bHOkkMFqwzAMhu+DvYPRfXGawxijTi+j0GvpHsDYimMaW0Yy2fr2M4PBMnrbUb/Q94l/f/hMi1qR&#10;JVI2sOt6UJgd+ZiDgffL8ekFlFSbvV0oo4EbChzGx4f9GRdb25HMsYhqlCwG5lrLq9biZkxWOiqY&#10;22YiTra2kYMu1l1tQD30/bPm3wwYN0x18gb45AdQl1tp5j/sFB2T0FQ7R0nTNEV3j6o9feQzro1i&#10;OWA14Fm+Q8a1a8+Bvu/d/dMb2JY5uiPbhG/ktn4cqGU/er3pcvwCAAD//wMAUEsDBBQABgAIAAAA&#10;IQB3NiC9DgIAACEEAAAOAAAAZHJzL2Uyb0RvYy54bWysU01v2zAMvQ/YfxB0X+xkSdEZcYqsRYYB&#10;QVsgHXqWZSk2IImCpMTOfv0o2Um6bqdhF/mJpPnx+LS867UiR+F8C6ak00lOiTAc6tbsS/rjZfPp&#10;lhIfmKmZAiNKehKe3q0+flh2thAzaEDVwhFMYnzR2ZI2IdgiyzxvhGZ+AlYYdEpwmgW8un1WO9Zh&#10;dq2yWZ7fZB242jrgwnu0PgxOukr5pRQ8PEnpRSCqpNhbSKdLZxXPbLVkxd4x27R8bIP9QxeatQaL&#10;XlI9sMDIwbV/pNItd+BBhgkHnYGULRdpBpxmmr+bZtcwK9IsSI63F5r8/0vLH487++xI6L9CjwuM&#10;hHTWFx6NcZ5eOh2/2ClBP1J4utAm+kA4Gufzz7c3C0o4ukaMWbLrz9b58E2AJhGU1OFWElnsuPVh&#10;CD2HxFoGNq1SaTPK/GbAnNGSXTuMKPRVT9r6TfcV1CccysGwb2/5psXSW+bDM3O4YJwDRRue8JAK&#10;upLCiChpwP38mz3GI+/opaRDwZTUoKIpUd8N7mO2mOd5FFi6IXBnUCUw/ZIvot8c9D2gFqf4LCxP&#10;MAYHdYbSgX5FTa9jNXQxw7FmSaszvA+DfPFNcLFepyDUkmVha3aWx9SRs0joS//KnB1ZD7iuRzhL&#10;ihXvyB9i45/erg8BV5A2E/kd2BxpRx2m3Y5vJgr97T1FXV/26hcAAAD//wMAUEsDBBQABgAIAAAA&#10;IQDYbTz+1wAAAAMBAAAPAAAAZHJzL2Rvd25yZXYueG1sTI9PT8MwDMXvSHyHyEjcWMoOFStNp4l/&#10;4kqZBEe38ZpqjVPqbCvfngAHuPjJetZ7P5fr2Q/qSJP0gQ1cLzJQxG2wPXcGtq+PVzegJCJbHAKT&#10;gU8SWFfnZyUWNpz4hY517FQKYSnQgItxLLSW1pFHWYSROHm7MHmMaZ06bSc8pXA/6GWW5dpjz6nB&#10;4Uh3jtp9ffAG8vunjRvf8veP3VKepQn7WIcHYy4v5s0tqEhz/DuGb/yEDlViasKBrajBQHok/szk&#10;5asVqOZXdVXq/+zVFwAAAP//AwBQSwECLQAUAAYACAAAACEAtoM4kv4AAADhAQAAEwAAAAAAAAAA&#10;AAAAAAAAAAAAW0NvbnRlbnRfVHlwZXNdLnhtbFBLAQItABQABgAIAAAAIQA4/SH/1gAAAJQBAAAL&#10;AAAAAAAAAAAAAAAAAC8BAABfcmVscy8ucmVsc1BLAQItABQABgAIAAAAIQB3NiC9DgIAACEEAAAO&#10;AAAAAAAAAAAAAAAAAC4CAABkcnMvZTJvRG9jLnhtbFBLAQItABQABgAIAAAAIQDYbTz+1wAAAAMB&#10;AAAPAAAAAAAAAAAAAAAAAGgEAABkcnMvZG93bnJldi54bWxQSwUGAAAAAAQABADzAAAAbAUAAAAA&#10;" filled="f" stroked="f">
-              <v:fill o:detectmouseclick="t"/>
-              <v:textbox style="mso-fit-shape-to-text:t" inset="20pt,0,0,15pt">
-                <w:txbxContent>
-                  <w:p>
-                    <w:pPr>
-                      <w:rPr>
-                        <w:rFonts w:ascii="Calibri" w:eastAsia="Calibri" w:hAnsi="Calibri" w:cs="Calibri"/>
-                        <w:noProof/>
-                        <w:color w:val="FF0000"/>
-                        <w:sz w:val="12"/>
-                        <w:szCs w:val="12"/>
-                      </w:rPr>
-                    </w:pPr>
-                    <w:r>
-                      <w:rPr>
-                        <w:rFonts w:ascii="Calibri" w:eastAsia="Calibri" w:hAnsi="Calibri" w:cs="Calibri"/>
-                        <w:noProof/>
-                        <w:color w:val="FF0000"/>
-                        <w:sz w:val="12"/>
-                        <w:szCs w:val="12"/>
-                      </w:rPr>
-                      <w:t>Classification: Controlled</w:t>
-                    </w:r>
-                  </w:p>
-                </w:txbxContent>
-              </v:textbox>
-              <w10:wrap anchorx="page" anchory="page"/>
-            </v:shape>
-          </w:pict>
-        </mc:Fallback>
-      </mc:AlternateContent>
-    </w:r>
-  </w:p>
-</w:ftr>
-</file>
-
-<file path=word/footer3.xml><?xml version="1.0" encoding="utf-8"?>
-<w:ftr xmlns:wpc="http://schemas.microsoft.com/office/word/2010/wordprocessingCanvas" xmlns:cx="http://schemas.microsoft.com/office/drawing/2014/chartex" xmlns:cx1="http://schemas.microsoft.com/office/drawing/2015/9/8/chartex" xmlns:cx2="http://schemas.microsoft.com/office/drawing/2015/10/21/chartex" xmlns:cx3="http://schemas.microsoft.com/office/drawing/2016/5/9/chartex" xmlns:cx4="http://schemas.microsoft.com/office/drawing/2016/5/10/chartex" xmlns:cx5="http://schemas.microsoft.com/office/drawing/2016/5/11/chartex" xmlns:cx6="http://schemas.microsoft.com/office/drawing/2016/5/12/chartex" xmlns:cx7="http://schemas.microsoft.com/office/drawing/2016/5/13/chartex" xmlns:cx8="http://schemas.microsoft.com/office/drawing/2016/5/14/chartex" xmlns:mc="http://schemas.openxmlformats.org/markup-compatibility/2006" xmlns:aink="http://schemas.microsoft.com/office/drawing/2016/ink" xmlns:am3d="http://schemas.microsoft.com/office/drawing/2017/model3d" xmlns:o="urn:schemas-microsoft-com:office:office" xmlns:oel="http://schemas.microsoft.com/office/2019/extlst" xmlns:r="http://schemas.openxmlformats.org/officeDocument/2006/relationships" xmlns:m="http://schemas.openxmlformats.org/officeDocument/2006/math" xmlns:v="urn:schemas-microsoft-com:vml" xmlns:wp14="http://schemas.microsoft.com/office/word/2010/wordprocessingDrawing" xmlns:wp="http://schemas.openxmlformats.org/drawingml/2006/wordprocessingDrawing" xmlns:w10="urn:schemas-microsoft-com:office:word" xmlns:w="http://schemas.openxmlformats.org/wordprocessingml/2006/main" xmlns:w14="http://schemas.microsoft.com/office/word/2010/wordml" xmlns:w15="http://schemas.microsoft.com/office/word/2012/wordml" xmlns:w16cex="http://schemas.microsoft.com/office/word/2018/wordml/cex" xmlns:w16cid="http://schemas.microsoft.com/office/word/2016/wordml/cid" xmlns:w16="http://schemas.microsoft.com/office/word/2018/wordml" xmlns:w16sdtdh="http://schemas.microsoft.com/office/word/2020/wordml/sdtdatahash" xmlns:w16se="http://schemas.microsoft.com/office/word/2015/wordml/symex" xmlns:wpg="http://schemas.microsoft.com/office/word/2010/wordprocessingGroup" xmlns:wpi="http://schemas.microsoft.com/office/word/2010/wordprocessingInk" xmlns:wne="http://schemas.microsoft.com/office/word/2006/wordml" xmlns:wps="http://schemas.microsoft.com/office/word/2010/wordprocessingShape" mc:Ignorable="w14 w15 w16se w16cid w16 w16cex w16sdtdh wp14">
-  <w:p>
-    <w:pPr>
-      <w:pStyle w:val="Footer"/>
-    </w:pPr>
-    <w:r>
-      <w:rPr>
-        <w:noProof/>
-      </w:rPr>
-      <mc:AlternateContent>
-        <mc:Choice Requires="wps">
-          <w:drawing>
-            <wp:anchor distT="0" distB="0" distL="0" distR="0" simplePos="0" relativeHeight="251658240" behindDoc="0" locked="0" layoutInCell="1" allowOverlap="1" wp14:anchorId="7BEDCFF7" wp14:editId="2A6BCE54">
-              <wp:simplePos x="635" y="635"/>
-              <wp:positionH relativeFrom="page">
-                <wp:align>left</wp:align>
-              </wp:positionH>
-              <wp:positionV relativeFrom="page">
-                <wp:align>bottom</wp:align>
-              </wp:positionV>
-              <wp:extent cx="443865" cy="443865"/>
-              <wp:effectExtent l="0" t="0" r="6350" b="0"/>
-              <wp:wrapNone/>
-              <wp:docPr id="1" name="Text Box 1" descr="Classification: Controlled">
-                <a:extLst xmlns:a="http://schemas.openxmlformats.org/drawingml/2006/main">
-                  <a:ext uri="{5AE41FA2-C0FF-4470-9BD4-5FADCA87CBE2}">
-                    <aclsh:classification xmlns:aclsh="http://schemas.microsoft.com/office/drawing/2020/classificationShape" classificationOutcomeType="ftr"/>
-                  </a:ext>
-                </a:extLst>
-              </wp:docPr>
-              <wp:cNvGraphicFramePr/>
-              <a:graphic xmlns:a="http://schemas.openxmlformats.org/drawingml/2006/main">
-                <a:graphicData uri="http://schemas.microsoft.com/office/word/2010/wordprocessingShape">
-                  <wps:wsp>
-                    <wps:cNvSpPr txBox="1"/>
-                    <wps:spPr>
-                      <a:xfrm>
-                        <a:off x="0" y="0"/>
-                        <a:ext cx="443865" cy="443865"/>
-                      </a:xfrm>
-                      <a:prstGeom prst="rect">
-                        <a:avLst/>
-                      </a:prstGeom>
-                      <a:noFill/>
-                      <a:ln>
-                        <a:noFill/>
-                      </a:ln>
-                    </wps:spPr>
-                    <wps:txbx>
-                      <w:txbxContent>
-                        <w:p>
-                          <w:pPr>
-                            <w:rPr>
-                              <w:rFonts w:ascii="Calibri" w:eastAsia="Calibri" w:hAnsi="Calibri" w:cs="Calibri"/>
-                              <w:noProof/>
-                              <w:color w:val="FF0000"/>
-                              <w:sz w:val="12"/>
-                              <w:szCs w:val="12"/>
-                            </w:rPr>
-                          </w:pPr>
-                          <w:r>
-                            <w:rPr>
-                              <w:rFonts w:ascii="Calibri" w:eastAsia="Calibri" w:hAnsi="Calibri" w:cs="Calibri"/>
-                              <w:noProof/>
-                              <w:color w:val="FF0000"/>
-                              <w:sz w:val="12"/>
-                              <w:szCs w:val="12"/>
-                            </w:rPr>
-                            <w:t>Classification: Controlled</w:t>
-                          </w:r>
-                        </w:p>
-                      </w:txbxContent>
-                    </wps:txbx>
-                    <wps:bodyPr rot="0" spcFirstLastPara="0" vertOverflow="overflow" horzOverflow="overflow" vert="horz" wrap="none" lIns="254000" tIns="0" rIns="0" bIns="190500" numCol="1" spcCol="0" rtlCol="0" fromWordArt="0" anchor="b" anchorCtr="0" forceAA="0" compatLnSpc="1">
-                      <a:prstTxWarp prst="textNoShape">
-                        <a:avLst/>
-                      </a:prstTxWarp>
-                      <a:spAutoFit/>
-                    </wps:bodyPr>
-                  </wps:wsp>
-                </a:graphicData>
-              </a:graphic>
-            </wp:anchor>
-          </w:drawing>
-        </mc:Choice>
-        <mc:Fallback>
-          <w:pict>
-            <v:shapetype w14:anchorId="7BEDCFF7" id="_x0000_t202" coordsize="21600,21600" o:spt="202" path="m,l,21600r21600,l21600,xe">
-              <v:stroke joinstyle="miter"/>
-              <v:path gradientshapeok="t" o:connecttype="rect"/>
-            </v:shapetype>
-            <v:shape id="Text Box 1" o:spid="_x0000_s1028" type="#_x0000_t202" alt="Classification: Controlled" style="position:absolute;margin-left:0;margin-top:0;width:34.95pt;height:34.95pt;z-index:251658240;visibility:visible;mso-wrap-style:none;mso-wrap-distance-left:0;mso-wrap-distance-top:0;mso-wrap-distance-right:0;mso-wrap-distance-bottom:0;mso-position-horizontal:left;mso-position-horizontal-relative:page;mso-position-vertical:bottom;mso-position-vertical-relative:page;v-text-anchor:bottom" o:gfxdata="UEsDBBQABgAIAAAAIQC2gziS/gAAAOEBAAATAAAAW0NvbnRlbnRfVHlwZXNdLnhtbJSRQU7DMBBF&#10;90jcwfIWJU67QAgl6YK0S0CoHGBkTxKLZGx5TGhvj5O2G0SRWNoz/78nu9wcxkFMGNg6quQqL6RA&#10;0s5Y6ir5vt9lD1JwBDIwOMJKHpHlpr69KfdHjyxSmriSfYz+USnWPY7AufNIadK6MEJMx9ApD/oD&#10;OlTrorhX2lFEilmcO2RdNtjC5xDF9pCuTyYBB5bi6bQ4syoJ3g9WQ0ymaiLzg5KdCXlKLjvcW893&#10;SUOqXwnz5DrgnHtJTxOsQfEKIT7DmDSUCaxw7Rqn8787ZsmRM9e2VmPeBN4uqYvTtW7jvijg9N/y&#10;JsXecLq0q+WD6m8AAAD//wMAUEsDBBQABgAIAAAAIQA4/SH/1gAAAJQBAAALAAAAX3JlbHMvLnJl&#10;bHOkkMFqwzAMhu+DvYPRfXGawxijTi+j0GvpHsDYimMaW0Yy2fr2M4PBMnrbUb/Q94l/f/hMi1qR&#10;JVI2sOt6UJgd+ZiDgffL8ekFlFSbvV0oo4EbChzGx4f9GRdb25HMsYhqlCwG5lrLq9biZkxWOiqY&#10;22YiTra2kYMu1l1tQD30/bPm3wwYN0x18gb45AdQl1tp5j/sFB2T0FQ7R0nTNEV3j6o9feQzro1i&#10;OWA14Fm+Q8a1a8+Bvu/d/dMb2JY5uiPbhG/ktn4cqGU/er3pcvwCAAD//wMAUEsDBBQABgAIAAAA&#10;IQAmoNP/DwIAACEEAAAOAAAAZHJzL2Uyb0RvYy54bWysU01v2zAMvQ/YfxB0X+xkSdEacYqsRYYB&#10;QVsgHXpWZCk2IImCpMTOfv0o2U62bqdhF/mJpPnx+LS877QiJ+F8A6ak00lOiTAcqsYcSvr9dfPp&#10;lhIfmKmYAiNKehae3q8+fli2thAzqEFVwhFMYnzR2pLWIdgiyzyvhWZ+AlYYdEpwmgW8ukNWOdZi&#10;dq2yWZ7fZC24yjrgwnu0PvZOukr5pRQ8PEvpRSCqpNhbSKdL5z6e2WrJioNjtm740Ab7hy40awwW&#10;vaR6ZIGRo2v+SKUb7sCDDBMOOgMpGy7SDDjNNH83za5mVqRZkBxvLzT5/5eWP5129sWR0H2BDhcY&#10;CWmtLzwa4zyddDp+sVOCfqTwfKFNdIFwNM7nn29vFpRwdA0Ys2TXn63z4asATSIoqcOtJLLYaetD&#10;HzqGxFoGNo1SaTPK/GbAnNGSXTuMKHT7jjRVSWdj93uozjiUg37f3vJNg6W3zIcX5nDBOAeKNjzj&#10;IRW0JYUBUVKD+/E3e4xH3tFLSYuCKalBRVOivhncx2wxz/MosHRD4EawT2B6ly+i3xz1A6AWp/gs&#10;LE8wBgc1QulAv6Gm17EaupjhWLOk+xE+hF6++Ca4WK9TEGrJsrA1O8tj6shZJPS1e2PODqwHXNcT&#10;jJJixTvy+9j4p7frY8AVpM1Efns2B9pRh2m3w5uJQv/1nqKuL3v1EwAA//8DAFBLAwQUAAYACAAA&#10;ACEA2G08/tcAAAADAQAADwAAAGRycy9kb3ducmV2LnhtbEyPT0/DMAzF70h8h8hI3FjKDhUrTaeJ&#10;f+JKmQRHt/Gaao1T6mwr354AB7j4yXrWez+X69kP6kiT9IENXC8yUMRtsD13Bravj1c3oCQiWxwC&#10;k4FPElhX52clFjac+IWOdexUCmEp0ICLcSy0ltaRR1mEkTh5uzB5jGmdOm0nPKVwP+hlluXaY8+p&#10;weFId47afX3wBvL7p40b3/L3j91SnqUJ+1iHB2MuL+bNLahIc/w7hm/8hA5VYmrCga2owUB6JP7M&#10;5OWrFajmV3VV6v/s1RcAAAD//wMAUEsBAi0AFAAGAAgAAAAhALaDOJL+AAAA4QEAABMAAAAAAAAA&#10;AAAAAAAAAAAAAFtDb250ZW50X1R5cGVzXS54bWxQSwECLQAUAAYACAAAACEAOP0h/9YAAACUAQAA&#10;CwAAAAAAAAAAAAAAAAAvAQAAX3JlbHMvLnJlbHNQSwECLQAUAAYACAAAACEAJqDT/w8CAAAhBAAA&#10;DgAAAAAAAAAAAAAAAAAuAgAAZHJzL2Uyb0RvYy54bWxQSwECLQAUAAYACAAAACEA2G08/tcAAAAD&#10;AQAADwAAAAAAAAAAAAAAAABpBAAAZHJzL2Rvd25yZXYueG1sUEsFBgAAAAAEAAQA8wAAAG0FAAAA&#10;AA==&#10;" filled="f" stroked="f">
-              <v:fill o:detectmouseclick="t"/>
-              <v:textbox style="mso-fit-shape-to-text:t" inset="20pt,0,0,15pt">
-                <w:txbxContent>
-                  <w:p>
-                    <w:pPr>
-                      <w:rPr>
-                        <w:rFonts w:ascii="Calibri" w:eastAsia="Calibri" w:hAnsi="Calibri" w:cs="Calibri"/>
-                        <w:noProof/>
-                        <w:color w:val="FF0000"/>
-                        <w:sz w:val="12"/>
-                        <w:szCs w:val="12"/>
-                      </w:rPr>
-                    </w:pPr>
-                    <w:r>
-                      <w:rPr>
-                        <w:rFonts w:ascii="Calibri" w:eastAsia="Calibri" w:hAnsi="Calibri" w:cs="Calibri"/>
-                        <w:noProof/>
-                        <w:color w:val="FF0000"/>
-                        <w:sz w:val="12"/>
-                        <w:szCs w:val="12"/>
-                      </w:rPr>
-                      <w:t>Classification: Controlled</w:t>
-                    </w:r>
-                  </w:p>
-                </w:txbxContent>
-              </v:textbox>
-              <w10:wrap anchorx="page" anchory="page"/>
-            </v:shape>
-          </w:pict>
-        </mc:Fallback>
-      </mc:AlternateContent>
-    </w:r>
-  </w:p>
-</w:ftr>
-</file>
-
-<file path=word/footnotes.xml><?xml version="1.0" encoding="utf-8"?>
-<w:footnotes xmlns:wpc="http://schemas.microsoft.com/office/word/2010/wordprocessingCanvas" xmlns:cx="http://schemas.microsoft.com/office/drawing/2014/chartex" xmlns:cx1="http://schemas.microsoft.com/office/drawing/2015/9/8/chartex" xmlns:cx2="http://schemas.microsoft.com/office/drawing/2015/10/21/chartex" xmlns:cx3="http://schemas.microsoft.com/office/drawing/2016/5/9/chartex" xmlns:cx4="http://schemas.microsoft.com/office/drawing/2016/5/10/chartex" xmlns:cx5="http://schemas.microsoft.com/office/drawing/2016/5/11/chartex" xmlns:cx6="http://schemas.microsoft.com/office/drawing/2016/5/12/chartex" xmlns:cx7="http://schemas.microsoft.com/office/drawing/2016/5/13/chartex" xmlns:cx8="http://schemas.microsoft.com/office/drawing/2016/5/14/chartex" xmlns:mc="http://schemas.openxmlformats.org/markup-compatibility/2006" xmlns:aink="http://schemas.microsoft.com/office/drawing/2016/ink" xmlns:am3d="http://schemas.microsoft.com/office/drawing/2017/model3d" xmlns:o="urn:schemas-microsoft-com:office:office" xmlns:oel="http://schemas.microsoft.com/office/2019/extlst" xmlns:r="http://schemas.openxmlformats.org/officeDocument/2006/relationships" xmlns:m="http://schemas.openxmlformats.org/officeDocument/2006/math" xmlns:v="urn:schemas-microsoft-com:vml" xmlns:wp14="http://schemas.microsoft.com/office/word/2010/wordprocessingDrawing" xmlns:wp="http://schemas.openxmlformats.org/drawingml/2006/wordprocessingDrawing" xmlns:w10="urn:schemas-microsoft-com:office:word" xmlns:w="http://schemas.openxmlformats.org/wordprocessingml/2006/main" xmlns:w14="http://schemas.microsoft.com/office/word/2010/wordml" xmlns:w15="http://schemas.microsoft.com/office/word/2012/wordml" xmlns:w16cex="http://schemas.microsoft.com/office/word/2018/wordml/cex" xmlns:w16cid="http://schemas.microsoft.com/office/word/2016/wordml/cid" xmlns:w16="http://schemas.microsoft.com/office/word/2018/wordml" xmlns:w16sdtdh="http://schemas.microsoft.com/office/word/2020/wordml/sdtdatahash" xmlns:w16se="http://schemas.microsoft.com/office/word/2015/wordml/symex" xmlns:wpg="http://schemas.microsoft.com/office/word/2010/wordprocessingGroup" xmlns:wpi="http://schemas.microsoft.com/office/word/2010/wordprocessingInk" xmlns:wne="http://schemas.microsoft.com/office/word/2006/wordml" xmlns:wps="http://schemas.microsoft.com/office/word/2010/wordprocessingShape" mc:Ignorable="w14 w15 w16se w16cid w16 w16cex w16sdtdh wp14">
-  <w:footnote w:type="separator" w:id="-1">
-    <w:p>
-      <w:r>
-        <w:separator/>
-      </w:r>
-    </w:p>
-  </w:footnote>
-  <w:footnote w:type="continuationSeparator" w:id="0">
-    <w:p>
-      <w:r>
-        <w:continuationSeparator/>
-      </w:r>
-    </w:p>
-  </w:footnote>
-</w:footnotes>
 </file>
 
 <file path=word/styles.xml><?xml version="1.0" encoding="utf-8"?>
@@ -1920,27 +1454,6 @@
       <w:szCs w:val="20"/>
     </w:rPr>
   </w:style>
-  <w:style w:type="paragraph" w:styleId="Footer">
-    <w:name w:val="footer"/>
-    <w:basedOn w:val="Normal"/>
-    <w:link w:val="FooterChar"/>
-    <w:uiPriority w:val="99"/>
-    <w:unhideWhenUsed/>
-    <w:rsid w:val="00C73C0A"/>
-    <w:pPr>
-      <w:tabs>
-        <w:tab w:val="center" w:pos="4513"/>
-        <w:tab w:val="right" w:pos="9026"/>
-      </w:tabs>
-    </w:pPr>
-  </w:style>
-  <w:style w:type="character" w:customStyle="1" w:styleId="FooterChar">
-    <w:name w:val="Footer Char"/>
-    <w:basedOn w:val="DefaultParagraphFont"/>
-    <w:link w:val="Footer"/>
-    <w:uiPriority w:val="99"/>
-    <w:rsid w:val="00C73C0A"/>
-  </w:style>
 </w:styles>
 </file>
 
@@ -2237,10 +1750,4 @@
     </a:ext>
   </a:extLst>
 </a:theme>
-</file>
-
-<file path=docMetadata/LabelInfo.xml><?xml version="1.0" encoding="utf-8"?>
-<clbl:labelList xmlns:clbl="http://schemas.microsoft.com/office/2020/mipLabelMetadata">
-  <clbl:label id="{95c71a0f-75e1-4c8f-90e2-641c9351dd98}" enabled="1" method="Standard" siteId="{3e0088dc-0629-4ae6-aa8c-813e7a296f50}" contentBits="2" removed="0"/>
-</clbl:labelList>
 </file>
</xml_diff>